<commit_message>
Finish Report Task4 & 5
</commit_message>
<xml_diff>
--- a/NCTUCN2018_Lab1_Report_0616091.docx
+++ b/NCTUCN2018_Lab1_Report_0616091.docx
@@ -78,8 +78,6 @@
       <w:r>
         <w:t xml:space="preserve"> Use “</w:t>
       </w:r>
-      <w:proofErr w:type="spellStart"/>
-      <w:proofErr w:type="gramStart"/>
       <w:r>
         <w:rPr>
           <w:rFonts w:hint="eastAsia"/>
@@ -87,20 +85,7 @@
         <w:t>t</w:t>
       </w:r>
       <w:r>
-        <w:t>cp.srcport</w:t>
-      </w:r>
-      <w:proofErr w:type="spellEnd"/>
-      <w:proofErr w:type="gramEnd"/>
-      <w:r>
-        <w:t xml:space="preserve"> == 1024 &amp;&amp; </w:t>
-      </w:r>
-      <w:proofErr w:type="spellStart"/>
-      <w:r>
-        <w:t>frame.len</w:t>
-      </w:r>
-      <w:proofErr w:type="spellEnd"/>
-      <w:r>
-        <w:t xml:space="preserve"> &gt;= 80</w:t>
+        <w:t>cp.srcport == 1024 &amp;&amp; frame.len &gt;= 80</w:t>
       </w:r>
       <w:r>
         <w:t>“ to filter the packet.</w:t>
@@ -202,13 +187,8 @@
         <w:t xml:space="preserve">. </w:t>
       </w:r>
       <w:r>
-        <w:t xml:space="preserve">Show the screenshot of filtering the packet with “secret” </w:t>
-      </w:r>
-      <w:proofErr w:type="gramStart"/>
-      <w:r>
-        <w:t>payload .</w:t>
-      </w:r>
-      <w:proofErr w:type="gramEnd"/>
+        <w:t>Show the screenshot of filtering the packet with “secret” payload .</w:t>
+      </w:r>
     </w:p>
     <w:p>
       <w:r>
@@ -392,17 +372,8 @@
           <w:sz w:val="32"/>
           <w:szCs w:val="32"/>
         </w:rPr>
-        <w:t xml:space="preserve"> Define protocol via </w:t>
-      </w:r>
-      <w:proofErr w:type="spellStart"/>
-      <w:r>
-        <w:rPr>
-          <w:sz w:val="32"/>
-          <w:szCs w:val="32"/>
-        </w:rPr>
-        <w:t>Scapy</w:t>
-      </w:r>
-      <w:proofErr w:type="spellEnd"/>
+        <w:t xml:space="preserve"> Define protocol via Scapy</w:t>
+      </w:r>
     </w:p>
     <w:p>
       <w:pPr>
@@ -494,11 +465,32 @@
       <w:pPr>
         <w:pStyle w:val="a3"/>
         <w:numPr>
-          <w:ilvl w:val="0"/>
+          <w:ilvl w:val="1"/>
           <w:numId w:val="3"/>
         </w:numPr>
         <w:ind w:leftChars="0"/>
         <w:rPr>
+          <w:sz w:val="28"/>
+          <w:szCs w:val="28"/>
+        </w:rPr>
+      </w:pPr>
+      <w:r>
+        <w:rPr>
+          <w:sz w:val="28"/>
+          <w:szCs w:val="28"/>
+        </w:rPr>
+        <w:t>Receive and sniff packets</w:t>
+      </w:r>
+    </w:p>
+    <w:p>
+      <w:pPr>
+        <w:pStyle w:val="a3"/>
+        <w:numPr>
+          <w:ilvl w:val="0"/>
+          <w:numId w:val="14"/>
+        </w:numPr>
+        <w:ind w:leftChars="0"/>
+        <w:rPr>
           <w:sz w:val="32"/>
           <w:szCs w:val="32"/>
         </w:rPr>
@@ -506,24 +498,219 @@
       <w:r>
         <w:rPr>
           <w:rFonts w:hint="eastAsia"/>
+          <w:sz w:val="28"/>
+          <w:szCs w:val="28"/>
+        </w:rPr>
+        <w:t>在</w:t>
+      </w:r>
+      <w:r>
+        <w:rPr>
+          <w:sz w:val="28"/>
+          <w:szCs w:val="28"/>
+        </w:rPr>
+        <w:t>receiver.py</w:t>
+      </w:r>
+      <w:r>
+        <w:rPr>
+          <w:rFonts w:hint="eastAsia"/>
+          <w:sz w:val="28"/>
+          <w:szCs w:val="28"/>
+        </w:rPr>
+        <w:t>裡新增下列的</w:t>
+      </w:r>
+      <w:r>
+        <w:rPr>
+          <w:sz w:val="28"/>
+          <w:szCs w:val="28"/>
+        </w:rPr>
+        <w:t>code</w:t>
+      </w:r>
+      <w:r>
+        <w:rPr>
+          <w:rFonts w:hint="eastAsia"/>
+          <w:sz w:val="28"/>
+          <w:szCs w:val="28"/>
+        </w:rPr>
+        <w:t>，</w:t>
+      </w:r>
+      <w:r>
+        <w:rPr>
+          <w:rFonts w:hint="eastAsia"/>
+          <w:sz w:val="28"/>
+          <w:szCs w:val="28"/>
+        </w:rPr>
+        <w:t>前面兩行是先設置來源的</w:t>
+      </w:r>
+      <w:r>
+        <w:rPr>
+          <w:sz w:val="28"/>
+          <w:szCs w:val="28"/>
+        </w:rPr>
+        <w:t>ip</w:t>
+      </w:r>
+      <w:r>
+        <w:rPr>
+          <w:rFonts w:hint="eastAsia"/>
+          <w:sz w:val="28"/>
+          <w:szCs w:val="28"/>
+        </w:rPr>
+        <w:t>位置跟目的地。再來則是在目的地的介面</w:t>
+      </w:r>
+      <w:r>
+        <w:rPr>
+          <w:sz w:val="28"/>
+          <w:szCs w:val="28"/>
+        </w:rPr>
+        <w:t>print”</w:t>
+      </w:r>
+      <w:r>
+        <w:rPr>
+          <w:rFonts w:hint="eastAsia"/>
+          <w:sz w:val="28"/>
+          <w:szCs w:val="28"/>
+        </w:rPr>
+        <w:t>S</w:t>
+      </w:r>
+      <w:r>
+        <w:rPr>
+          <w:sz w:val="28"/>
+          <w:szCs w:val="28"/>
+        </w:rPr>
+        <w:t xml:space="preserve">niff on </w:t>
+      </w:r>
+      <w:r>
+        <w:rPr>
+          <w:rFonts w:hint="eastAsia"/>
+          <w:sz w:val="28"/>
+          <w:szCs w:val="28"/>
+        </w:rPr>
+        <w:t>目的地</w:t>
+      </w:r>
+      <w:r>
+        <w:rPr>
+          <w:sz w:val="28"/>
+          <w:szCs w:val="28"/>
+        </w:rPr>
+        <w:t>”</w:t>
+      </w:r>
+      <w:r>
+        <w:rPr>
+          <w:rFonts w:hint="eastAsia"/>
+          <w:sz w:val="28"/>
+          <w:szCs w:val="28"/>
+        </w:rPr>
+        <w:t>，最後先</w:t>
+      </w:r>
+      <w:r>
+        <w:rPr>
+          <w:sz w:val="28"/>
+          <w:szCs w:val="28"/>
+        </w:rPr>
+        <w:t>print</w:t>
+      </w:r>
+      <w:r>
+        <w:rPr>
+          <w:rFonts w:hint="eastAsia"/>
+          <w:sz w:val="28"/>
+          <w:szCs w:val="28"/>
+        </w:rPr>
+        <w:t>出</w:t>
+      </w:r>
+      <w:r>
+        <w:rPr>
+          <w:sz w:val="28"/>
+          <w:szCs w:val="28"/>
+        </w:rPr>
+        <w:t>”</w:t>
+      </w:r>
+      <w:r>
+        <w:rPr>
+          <w:rFonts w:hint="eastAsia"/>
+          <w:sz w:val="28"/>
+          <w:szCs w:val="28"/>
+        </w:rPr>
+        <w:t>w</w:t>
+      </w:r>
+      <w:r>
+        <w:rPr>
+          <w:sz w:val="28"/>
+          <w:szCs w:val="28"/>
+        </w:rPr>
+        <w:t>rite into PCAP file”</w:t>
+      </w:r>
+      <w:r>
+        <w:rPr>
+          <w:rFonts w:hint="eastAsia"/>
+          <w:sz w:val="28"/>
+          <w:szCs w:val="28"/>
+        </w:rPr>
+        <w:t>後，便將所截取得到資訊寫入</w:t>
+      </w:r>
+      <w:r>
+        <w:rPr>
+          <w:sz w:val="28"/>
+          <w:szCs w:val="28"/>
+        </w:rPr>
+        <w:t>pcap</w:t>
+      </w:r>
+      <w:r>
+        <w:rPr>
+          <w:rFonts w:hint="eastAsia"/>
+          <w:sz w:val="28"/>
+          <w:szCs w:val="28"/>
+        </w:rPr>
+        <w:t>檔案。</w:t>
+      </w:r>
+      <w:bookmarkStart w:id="0" w:name="_GoBack"/>
+      <w:bookmarkEnd w:id="0"/>
+      <w:r>
+        <w:rPr>
+          <w:rFonts w:hint="eastAsia"/>
+          <w:noProof/>
           <w:sz w:val="32"/>
           <w:szCs w:val="32"/>
         </w:rPr>
-        <w:t>T</w:t>
-      </w:r>
-      <w:r>
-        <w:rPr>
-          <w:sz w:val="32"/>
-          <w:szCs w:val="32"/>
-        </w:rPr>
-        <w:t xml:space="preserve">ask 5 – </w:t>
-      </w:r>
-      <w:r>
-        <w:rPr>
-          <w:sz w:val="32"/>
-          <w:szCs w:val="32"/>
-        </w:rPr>
-        <w:t>Run sender and receiver</w:t>
+        <w:drawing>
+          <wp:inline distT="0" distB="0" distL="0" distR="0">
+            <wp:extent cx="3330677" cy="1677377"/>
+            <wp:effectExtent l="0" t="0" r="0" b="0"/>
+            <wp:docPr id="17" name="圖片 17"/>
+            <wp:cNvGraphicFramePr>
+              <a:graphicFrameLocks xmlns:a="http://schemas.openxmlformats.org/drawingml/2006/main" noChangeAspect="1"/>
+            </wp:cNvGraphicFramePr>
+            <a:graphic xmlns:a="http://schemas.openxmlformats.org/drawingml/2006/main">
+              <a:graphicData uri="http://schemas.openxmlformats.org/drawingml/2006/picture">
+                <pic:pic xmlns:pic="http://schemas.openxmlformats.org/drawingml/2006/picture">
+                  <pic:nvPicPr>
+                    <pic:cNvPr id="17" name="螢幕快照 2018-10-21 下午12.25.07.png"/>
+                    <pic:cNvPicPr/>
+                  </pic:nvPicPr>
+                  <pic:blipFill>
+                    <a:blip r:embed="rId7" cstate="print">
+                      <a:extLst>
+                        <a:ext uri="{28A0092B-C50C-407E-A947-70E740481C1C}">
+                          <a14:useLocalDpi xmlns:a14="http://schemas.microsoft.com/office/drawing/2010/main" val="0"/>
+                        </a:ext>
+                      </a:extLst>
+                    </a:blip>
+                    <a:stretch>
+                      <a:fillRect/>
+                    </a:stretch>
+                  </pic:blipFill>
+                  <pic:spPr>
+                    <a:xfrm>
+                      <a:off x="0" y="0"/>
+                      <a:ext cx="3361687" cy="1692994"/>
+                    </a:xfrm>
+                    <a:prstGeom prst="rect">
+                      <a:avLst/>
+                    </a:prstGeom>
+                  </pic:spPr>
+                </pic:pic>
+              </a:graphicData>
+            </a:graphic>
+          </wp:inline>
+        </w:drawing>
       </w:r>
     </w:p>
     <w:p>
@@ -552,14 +739,14 @@
           <w:sz w:val="32"/>
           <w:szCs w:val="32"/>
         </w:rPr>
-        <w:t xml:space="preserve">ask 6 – </w:t>
+        <w:t xml:space="preserve">ask 5 – </w:t>
       </w:r>
       <w:r>
         <w:rPr>
           <w:sz w:val="32"/>
           <w:szCs w:val="32"/>
         </w:rPr>
-        <w:t>Push your files to remote</w:t>
+        <w:t>Run sender and receiver</w:t>
       </w:r>
     </w:p>
     <w:p>
@@ -571,14 +758,774 @@
         </w:numPr>
         <w:ind w:leftChars="0"/>
         <w:rPr>
+          <w:sz w:val="28"/>
+          <w:szCs w:val="28"/>
+        </w:rPr>
+      </w:pPr>
+      <w:r>
+        <w:rPr>
+          <w:sz w:val="28"/>
+          <w:szCs w:val="28"/>
+        </w:rPr>
+        <w:t>Open tmux with horizontal two panes</w:t>
+      </w:r>
+    </w:p>
+    <w:p>
+      <w:pPr>
+        <w:pStyle w:val="a3"/>
+        <w:numPr>
+          <w:ilvl w:val="0"/>
+          <w:numId w:val="13"/>
+        </w:numPr>
+        <w:ind w:leftChars="0"/>
+        <w:rPr>
+          <w:rFonts w:hint="eastAsia"/>
+          <w:sz w:val="28"/>
+          <w:szCs w:val="28"/>
+        </w:rPr>
+      </w:pPr>
+      <w:r>
+        <w:rPr>
+          <w:rFonts w:hint="eastAsia"/>
+          <w:sz w:val="28"/>
+          <w:szCs w:val="28"/>
+        </w:rPr>
+        <w:t>在終端機使用</w:t>
+      </w:r>
+      <w:r>
+        <w:rPr>
+          <w:sz w:val="28"/>
+          <w:szCs w:val="28"/>
+        </w:rPr>
+        <w:t>tmux</w:t>
+      </w:r>
+      <w:r>
+        <w:rPr>
+          <w:rFonts w:hint="eastAsia"/>
+          <w:sz w:val="28"/>
+          <w:szCs w:val="28"/>
+        </w:rPr>
+        <w:t>，再用下列的按鍵，將視窗</w:t>
+      </w:r>
+      <w:r>
+        <w:rPr>
+          <w:rFonts w:hint="eastAsia"/>
+          <w:sz w:val="28"/>
+          <w:szCs w:val="28"/>
+        </w:rPr>
+        <w:t>分割成</w:t>
+      </w:r>
+      <w:r>
+        <w:rPr>
+          <w:rFonts w:hint="eastAsia"/>
+          <w:sz w:val="28"/>
+          <w:szCs w:val="28"/>
+        </w:rPr>
+        <w:t>兩個</w:t>
+      </w:r>
+      <w:r>
+        <w:rPr>
+          <w:rFonts w:hint="eastAsia"/>
+          <w:sz w:val="28"/>
+          <w:szCs w:val="28"/>
+        </w:rPr>
+        <w:t>視窗</w:t>
+      </w:r>
+      <w:r>
+        <w:rPr>
+          <w:rFonts w:hint="eastAsia"/>
+          <w:sz w:val="28"/>
+          <w:szCs w:val="28"/>
+        </w:rPr>
+        <w:t>。</w:t>
+      </w:r>
+      <w:r>
+        <w:rPr>
+          <w:rFonts w:hint="eastAsia"/>
+          <w:noProof/>
+          <w:sz w:val="28"/>
+          <w:szCs w:val="28"/>
+        </w:rPr>
+        <w:drawing>
+          <wp:inline distT="0" distB="0" distL="0" distR="0">
+            <wp:extent cx="3331845" cy="1760204"/>
+            <wp:effectExtent l="0" t="0" r="0" b="5715"/>
+            <wp:docPr id="10" name="圖片 10"/>
+            <wp:cNvGraphicFramePr>
+              <a:graphicFrameLocks xmlns:a="http://schemas.openxmlformats.org/drawingml/2006/main" noChangeAspect="1"/>
+            </wp:cNvGraphicFramePr>
+            <a:graphic xmlns:a="http://schemas.openxmlformats.org/drawingml/2006/main">
+              <a:graphicData uri="http://schemas.openxmlformats.org/drawingml/2006/picture">
+                <pic:pic xmlns:pic="http://schemas.openxmlformats.org/drawingml/2006/picture">
+                  <pic:nvPicPr>
+                    <pic:cNvPr id="10" name="螢幕快照 2018-10-21 下午12.10.51.png"/>
+                    <pic:cNvPicPr/>
+                  </pic:nvPicPr>
+                  <pic:blipFill>
+                    <a:blip r:embed="rId8" cstate="print">
+                      <a:extLst>
+                        <a:ext uri="{28A0092B-C50C-407E-A947-70E740481C1C}">
+                          <a14:useLocalDpi xmlns:a14="http://schemas.microsoft.com/office/drawing/2010/main" val="0"/>
+                        </a:ext>
+                      </a:extLst>
+                    </a:blip>
+                    <a:stretch>
+                      <a:fillRect/>
+                    </a:stretch>
+                  </pic:blipFill>
+                  <pic:spPr>
+                    <a:xfrm>
+                      <a:off x="0" y="0"/>
+                      <a:ext cx="3352430" cy="1771079"/>
+                    </a:xfrm>
+                    <a:prstGeom prst="rect">
+                      <a:avLst/>
+                    </a:prstGeom>
+                  </pic:spPr>
+                </pic:pic>
+              </a:graphicData>
+            </a:graphic>
+          </wp:inline>
+        </w:drawing>
+      </w:r>
+    </w:p>
+    <w:p>
+      <w:pPr>
+        <w:pStyle w:val="a3"/>
+        <w:numPr>
+          <w:ilvl w:val="1"/>
+          <w:numId w:val="3"/>
+        </w:numPr>
+        <w:ind w:leftChars="0"/>
+        <w:rPr>
+          <w:sz w:val="28"/>
+          <w:szCs w:val="28"/>
+        </w:rPr>
+      </w:pPr>
+      <w:r>
+        <w:rPr>
+          <w:sz w:val="28"/>
+          <w:szCs w:val="28"/>
+        </w:rPr>
+        <w:t>Switch into two namespaces</w:t>
+      </w:r>
+    </w:p>
+    <w:p>
+      <w:pPr>
+        <w:pStyle w:val="a3"/>
+        <w:numPr>
+          <w:ilvl w:val="0"/>
+          <w:numId w:val="13"/>
+        </w:numPr>
+        <w:ind w:leftChars="0"/>
+        <w:rPr>
+          <w:sz w:val="28"/>
+          <w:szCs w:val="28"/>
+        </w:rPr>
+      </w:pPr>
+      <w:r>
+        <w:rPr>
+          <w:rFonts w:hint="eastAsia"/>
+          <w:sz w:val="28"/>
+          <w:szCs w:val="28"/>
+        </w:rPr>
+        <w:t>將左邊的視窗開啟名為</w:t>
+      </w:r>
+      <w:r>
+        <w:rPr>
+          <w:sz w:val="28"/>
+          <w:szCs w:val="28"/>
+        </w:rPr>
+        <w:t>h1</w:t>
+      </w:r>
+      <w:r>
+        <w:rPr>
+          <w:rFonts w:hint="eastAsia"/>
+          <w:sz w:val="28"/>
+          <w:szCs w:val="28"/>
+        </w:rPr>
+        <w:t>的</w:t>
+      </w:r>
+      <w:r>
+        <w:rPr>
+          <w:sz w:val="28"/>
+          <w:szCs w:val="28"/>
+        </w:rPr>
+        <w:t>namespace</w:t>
+      </w:r>
+      <w:r>
+        <w:rPr>
+          <w:rFonts w:hint="eastAsia"/>
+          <w:sz w:val="28"/>
+          <w:szCs w:val="28"/>
+        </w:rPr>
+        <w:t>，再右邊的視窗開啟名為</w:t>
+      </w:r>
+      <w:r>
+        <w:rPr>
+          <w:sz w:val="28"/>
+          <w:szCs w:val="28"/>
+        </w:rPr>
+        <w:t>h2</w:t>
+      </w:r>
+      <w:r>
+        <w:rPr>
+          <w:rFonts w:hint="eastAsia"/>
+          <w:sz w:val="28"/>
+          <w:szCs w:val="28"/>
+        </w:rPr>
+        <w:t>的</w:t>
+      </w:r>
+      <w:r>
+        <w:rPr>
+          <w:sz w:val="28"/>
+          <w:szCs w:val="28"/>
+        </w:rPr>
+        <w:t>namespace</w:t>
+      </w:r>
+      <w:r>
+        <w:rPr>
+          <w:rFonts w:hint="eastAsia"/>
+          <w:sz w:val="28"/>
+          <w:szCs w:val="28"/>
+        </w:rPr>
+        <w:t>。</w:t>
+      </w:r>
+      <w:r>
+        <w:rPr>
+          <w:rFonts w:hint="eastAsia"/>
+          <w:noProof/>
+        </w:rPr>
+        <w:lastRenderedPageBreak/>
+        <w:drawing>
+          <wp:inline distT="0" distB="0" distL="0" distR="0">
+            <wp:extent cx="3308838" cy="770202"/>
+            <wp:effectExtent l="0" t="0" r="0" b="5080"/>
+            <wp:docPr id="12" name="圖片 12"/>
+            <wp:cNvGraphicFramePr>
+              <a:graphicFrameLocks xmlns:a="http://schemas.openxmlformats.org/drawingml/2006/main" noChangeAspect="1"/>
+            </wp:cNvGraphicFramePr>
+            <a:graphic xmlns:a="http://schemas.openxmlformats.org/drawingml/2006/main">
+              <a:graphicData uri="http://schemas.openxmlformats.org/drawingml/2006/picture">
+                <pic:pic xmlns:pic="http://schemas.openxmlformats.org/drawingml/2006/picture">
+                  <pic:nvPicPr>
+                    <pic:cNvPr id="12" name="螢幕快照 2018-10-21 下午12.10.52.png"/>
+                    <pic:cNvPicPr/>
+                  </pic:nvPicPr>
+                  <pic:blipFill>
+                    <a:blip r:embed="rId9" cstate="print">
+                      <a:extLst>
+                        <a:ext uri="{28A0092B-C50C-407E-A947-70E740481C1C}">
+                          <a14:useLocalDpi xmlns:a14="http://schemas.microsoft.com/office/drawing/2010/main" val="0"/>
+                        </a:ext>
+                      </a:extLst>
+                    </a:blip>
+                    <a:stretch>
+                      <a:fillRect/>
+                    </a:stretch>
+                  </pic:blipFill>
+                  <pic:spPr>
+                    <a:xfrm>
+                      <a:off x="0" y="0"/>
+                      <a:ext cx="3340730" cy="777626"/>
+                    </a:xfrm>
+                    <a:prstGeom prst="rect">
+                      <a:avLst/>
+                    </a:prstGeom>
+                  </pic:spPr>
+                </pic:pic>
+              </a:graphicData>
+            </a:graphic>
+          </wp:inline>
+        </w:drawing>
+      </w:r>
+    </w:p>
+    <w:p>
+      <w:pPr>
+        <w:pStyle w:val="a3"/>
+        <w:numPr>
+          <w:ilvl w:val="1"/>
+          <w:numId w:val="3"/>
+        </w:numPr>
+        <w:ind w:leftChars="0"/>
+        <w:rPr>
+          <w:sz w:val="28"/>
+          <w:szCs w:val="28"/>
+        </w:rPr>
+      </w:pPr>
+      <w:r>
+        <w:rPr>
+          <w:sz w:val="28"/>
+          <w:szCs w:val="28"/>
+        </w:rPr>
+        <w:t>Run receiver.py first</w:t>
+      </w:r>
+    </w:p>
+    <w:p>
+      <w:pPr>
+        <w:pStyle w:val="a3"/>
+        <w:numPr>
+          <w:ilvl w:val="0"/>
+          <w:numId w:val="13"/>
+        </w:numPr>
+        <w:ind w:leftChars="0"/>
+        <w:rPr>
+          <w:sz w:val="28"/>
+          <w:szCs w:val="28"/>
+        </w:rPr>
+      </w:pPr>
+      <w:r>
+        <w:rPr>
+          <w:rFonts w:hint="eastAsia"/>
+          <w:sz w:val="28"/>
+          <w:szCs w:val="28"/>
+        </w:rPr>
+        <w:t>上面是切換左右視窗的指令。</w:t>
+      </w:r>
+      <w:r>
+        <w:rPr>
+          <w:rFonts w:hint="eastAsia"/>
+          <w:sz w:val="28"/>
+          <w:szCs w:val="28"/>
+        </w:rPr>
+        <w:t>再來是先</w:t>
+      </w:r>
+      <w:r>
+        <w:rPr>
+          <w:rFonts w:hint="eastAsia"/>
+          <w:sz w:val="28"/>
+          <w:szCs w:val="28"/>
+        </w:rPr>
+        <w:t>在</w:t>
+      </w:r>
+      <w:r>
+        <w:rPr>
+          <w:sz w:val="28"/>
+          <w:szCs w:val="28"/>
+        </w:rPr>
+        <w:t>h2</w:t>
+      </w:r>
+      <w:r>
+        <w:rPr>
+          <w:rFonts w:hint="eastAsia"/>
+          <w:sz w:val="28"/>
+          <w:szCs w:val="28"/>
+        </w:rPr>
+        <w:t>開啟</w:t>
+      </w:r>
+      <w:r>
+        <w:rPr>
+          <w:sz w:val="28"/>
+          <w:szCs w:val="28"/>
+        </w:rPr>
+        <w:t>receiver.py</w:t>
+      </w:r>
+      <w:r>
+        <w:rPr>
+          <w:rFonts w:hint="eastAsia"/>
+          <w:sz w:val="28"/>
+          <w:szCs w:val="28"/>
+        </w:rPr>
+        <w:t>，這樣才不會遺漏訊息</w:t>
+      </w:r>
+      <w:r>
+        <w:rPr>
+          <w:rFonts w:hint="eastAsia"/>
+          <w:sz w:val="28"/>
+          <w:szCs w:val="28"/>
+        </w:rPr>
+        <w:t>。</w:t>
+      </w:r>
+      <w:r>
+        <w:rPr>
+          <w:rFonts w:hint="eastAsia"/>
+          <w:noProof/>
+        </w:rPr>
+        <w:drawing>
+          <wp:inline distT="0" distB="0" distL="0" distR="0">
+            <wp:extent cx="3369921" cy="945661"/>
+            <wp:effectExtent l="0" t="0" r="0" b="0"/>
+            <wp:docPr id="13" name="圖片 13"/>
+            <wp:cNvGraphicFramePr>
+              <a:graphicFrameLocks xmlns:a="http://schemas.openxmlformats.org/drawingml/2006/main" noChangeAspect="1"/>
+            </wp:cNvGraphicFramePr>
+            <a:graphic xmlns:a="http://schemas.openxmlformats.org/drawingml/2006/main">
+              <a:graphicData uri="http://schemas.openxmlformats.org/drawingml/2006/picture">
+                <pic:pic xmlns:pic="http://schemas.openxmlformats.org/drawingml/2006/picture">
+                  <pic:nvPicPr>
+                    <pic:cNvPr id="13" name="螢幕快照 2018-10-21 下午12.17.16.png"/>
+                    <pic:cNvPicPr/>
+                  </pic:nvPicPr>
+                  <pic:blipFill>
+                    <a:blip r:embed="rId10" cstate="print">
+                      <a:extLst>
+                        <a:ext uri="{28A0092B-C50C-407E-A947-70E740481C1C}">
+                          <a14:useLocalDpi xmlns:a14="http://schemas.microsoft.com/office/drawing/2010/main" val="0"/>
+                        </a:ext>
+                      </a:extLst>
+                    </a:blip>
+                    <a:stretch>
+                      <a:fillRect/>
+                    </a:stretch>
+                  </pic:blipFill>
+                  <pic:spPr>
+                    <a:xfrm>
+                      <a:off x="0" y="0"/>
+                      <a:ext cx="3461337" cy="971314"/>
+                    </a:xfrm>
+                    <a:prstGeom prst="rect">
+                      <a:avLst/>
+                    </a:prstGeom>
+                  </pic:spPr>
+                </pic:pic>
+              </a:graphicData>
+            </a:graphic>
+          </wp:inline>
+        </w:drawing>
+      </w:r>
+    </w:p>
+    <w:p>
+      <w:pPr>
+        <w:pStyle w:val="a3"/>
+        <w:numPr>
+          <w:ilvl w:val="1"/>
+          <w:numId w:val="3"/>
+        </w:numPr>
+        <w:ind w:leftChars="0"/>
+        <w:rPr>
+          <w:sz w:val="28"/>
+          <w:szCs w:val="28"/>
+        </w:rPr>
+      </w:pPr>
+      <w:r>
+        <w:rPr>
+          <w:sz w:val="28"/>
+          <w:szCs w:val="28"/>
+        </w:rPr>
+        <w:t>Run sender.py</w:t>
+      </w:r>
+    </w:p>
+    <w:p>
+      <w:pPr>
+        <w:pStyle w:val="a3"/>
+        <w:numPr>
+          <w:ilvl w:val="0"/>
+          <w:numId w:val="13"/>
+        </w:numPr>
+        <w:ind w:leftChars="0"/>
+        <w:rPr>
+          <w:sz w:val="28"/>
+          <w:szCs w:val="28"/>
+        </w:rPr>
+      </w:pPr>
+      <w:r>
+        <w:rPr>
+          <w:rFonts w:hint="eastAsia"/>
+          <w:sz w:val="28"/>
+          <w:szCs w:val="28"/>
+        </w:rPr>
+        <w:t>上面是切換左右視窗的指令。再來是</w:t>
+      </w:r>
+      <w:r>
+        <w:rPr>
+          <w:rFonts w:hint="eastAsia"/>
+          <w:sz w:val="28"/>
+          <w:szCs w:val="28"/>
+        </w:rPr>
+        <w:t>在</w:t>
+      </w:r>
+      <w:r>
+        <w:rPr>
+          <w:sz w:val="28"/>
+          <w:szCs w:val="28"/>
+        </w:rPr>
+        <w:t>h1</w:t>
+      </w:r>
+      <w:r>
+        <w:rPr>
+          <w:rFonts w:hint="eastAsia"/>
+          <w:sz w:val="28"/>
+          <w:szCs w:val="28"/>
+        </w:rPr>
+        <w:t>開啟</w:t>
+      </w:r>
+      <w:r>
+        <w:rPr>
+          <w:sz w:val="28"/>
+          <w:szCs w:val="28"/>
+        </w:rPr>
+        <w:t>sender</w:t>
+      </w:r>
+      <w:r>
+        <w:rPr>
+          <w:rFonts w:hint="eastAsia"/>
+          <w:sz w:val="28"/>
+          <w:szCs w:val="28"/>
+        </w:rPr>
+        <w:t>.</w:t>
+      </w:r>
+      <w:r>
+        <w:rPr>
+          <w:sz w:val="28"/>
+          <w:szCs w:val="28"/>
+        </w:rPr>
+        <w:t>py</w:t>
+      </w:r>
+      <w:r>
+        <w:rPr>
+          <w:rFonts w:hint="eastAsia"/>
+          <w:sz w:val="28"/>
+          <w:szCs w:val="28"/>
+        </w:rPr>
+        <w:t>，</w:t>
+      </w:r>
+      <w:r>
+        <w:rPr>
+          <w:rFonts w:hint="eastAsia"/>
+          <w:sz w:val="28"/>
+          <w:szCs w:val="28"/>
+        </w:rPr>
+        <w:t>開始傳遞訊息。</w:t>
+      </w:r>
+      <w:r>
+        <w:rPr>
+          <w:noProof/>
+          <w:sz w:val="28"/>
+          <w:szCs w:val="28"/>
+        </w:rPr>
+        <w:drawing>
+          <wp:inline distT="0" distB="0" distL="0" distR="0">
+            <wp:extent cx="3174683" cy="1060108"/>
+            <wp:effectExtent l="0" t="0" r="635" b="0"/>
+            <wp:docPr id="14" name="圖片 14"/>
+            <wp:cNvGraphicFramePr>
+              <a:graphicFrameLocks xmlns:a="http://schemas.openxmlformats.org/drawingml/2006/main" noChangeAspect="1"/>
+            </wp:cNvGraphicFramePr>
+            <a:graphic xmlns:a="http://schemas.openxmlformats.org/drawingml/2006/main">
+              <a:graphicData uri="http://schemas.openxmlformats.org/drawingml/2006/picture">
+                <pic:pic xmlns:pic="http://schemas.openxmlformats.org/drawingml/2006/picture">
+                  <pic:nvPicPr>
+                    <pic:cNvPr id="14" name="螢幕快照 2018-10-21 下午12.17.17.png"/>
+                    <pic:cNvPicPr/>
+                  </pic:nvPicPr>
+                  <pic:blipFill>
+                    <a:blip r:embed="rId11" cstate="print">
+                      <a:extLst>
+                        <a:ext uri="{28A0092B-C50C-407E-A947-70E740481C1C}">
+                          <a14:useLocalDpi xmlns:a14="http://schemas.microsoft.com/office/drawing/2010/main" val="0"/>
+                        </a:ext>
+                      </a:extLst>
+                    </a:blip>
+                    <a:stretch>
+                      <a:fillRect/>
+                    </a:stretch>
+                  </pic:blipFill>
+                  <pic:spPr>
+                    <a:xfrm>
+                      <a:off x="0" y="0"/>
+                      <a:ext cx="3199192" cy="1068292"/>
+                    </a:xfrm>
+                    <a:prstGeom prst="rect">
+                      <a:avLst/>
+                    </a:prstGeom>
+                  </pic:spPr>
+                </pic:pic>
+              </a:graphicData>
+            </a:graphic>
+          </wp:inline>
+        </w:drawing>
+      </w:r>
+    </w:p>
+    <w:p>
+      <w:pPr>
+        <w:pStyle w:val="a3"/>
+        <w:numPr>
+          <w:ilvl w:val="1"/>
+          <w:numId w:val="3"/>
+        </w:numPr>
+        <w:ind w:leftChars="0"/>
+        <w:rPr>
+          <w:sz w:val="28"/>
+          <w:szCs w:val="28"/>
+        </w:rPr>
+      </w:pPr>
+      <w:r>
+        <w:rPr>
+          <w:sz w:val="28"/>
+          <w:szCs w:val="28"/>
+        </w:rPr>
+        <w:t>Use tcpdump to show your PCAP file</w:t>
+      </w:r>
+    </w:p>
+    <w:p>
+      <w:pPr>
+        <w:pStyle w:val="a3"/>
+        <w:numPr>
+          <w:ilvl w:val="0"/>
+          <w:numId w:val="13"/>
+        </w:numPr>
+        <w:ind w:leftChars="0"/>
+        <w:rPr>
+          <w:sz w:val="28"/>
+          <w:szCs w:val="28"/>
+        </w:rPr>
+      </w:pPr>
+      <w:r>
+        <w:rPr>
+          <w:rFonts w:hint="eastAsia"/>
+          <w:sz w:val="28"/>
+          <w:szCs w:val="28"/>
+        </w:rPr>
+        <w:t>使用</w:t>
+      </w:r>
+      <w:r>
+        <w:rPr>
+          <w:sz w:val="28"/>
+          <w:szCs w:val="28"/>
+        </w:rPr>
+        <w:t>tcpdump</w:t>
+      </w:r>
+      <w:r>
+        <w:rPr>
+          <w:rFonts w:hint="eastAsia"/>
+          <w:sz w:val="28"/>
+          <w:szCs w:val="28"/>
+        </w:rPr>
+        <w:t>來解讀</w:t>
+      </w:r>
+      <w:r>
+        <w:rPr>
+          <w:sz w:val="28"/>
+          <w:szCs w:val="28"/>
+        </w:rPr>
+        <w:t>pcap</w:t>
+      </w:r>
+      <w:r>
+        <w:rPr>
+          <w:rFonts w:hint="eastAsia"/>
+          <w:sz w:val="28"/>
+          <w:szCs w:val="28"/>
+        </w:rPr>
+        <w:t>的檔案，</w:t>
+      </w:r>
+      <w:r>
+        <w:rPr>
+          <w:sz w:val="28"/>
+          <w:szCs w:val="28"/>
+        </w:rPr>
+        <w:t>-r</w:t>
+      </w:r>
+      <w:r>
+        <w:rPr>
+          <w:rFonts w:hint="eastAsia"/>
+          <w:sz w:val="28"/>
+          <w:szCs w:val="28"/>
+        </w:rPr>
+        <w:t>的意思是從指定的文件讀取數據包數據。</w:t>
+      </w:r>
+      <w:r>
+        <w:rPr>
+          <w:rFonts w:hint="eastAsia"/>
+          <w:noProof/>
+          <w:sz w:val="28"/>
+          <w:szCs w:val="28"/>
+        </w:rPr>
+        <w:drawing>
+          <wp:inline distT="0" distB="0" distL="0" distR="0">
+            <wp:extent cx="3175977" cy="423209"/>
+            <wp:effectExtent l="0" t="0" r="0" b="0"/>
+            <wp:docPr id="16" name="圖片 16"/>
+            <wp:cNvGraphicFramePr>
+              <a:graphicFrameLocks xmlns:a="http://schemas.openxmlformats.org/drawingml/2006/main" noChangeAspect="1"/>
+            </wp:cNvGraphicFramePr>
+            <a:graphic xmlns:a="http://schemas.openxmlformats.org/drawingml/2006/main">
+              <a:graphicData uri="http://schemas.openxmlformats.org/drawingml/2006/picture">
+                <pic:pic xmlns:pic="http://schemas.openxmlformats.org/drawingml/2006/picture">
+                  <pic:nvPicPr>
+                    <pic:cNvPr id="16" name="螢幕快照 2018-10-21 下午12.17.19.png"/>
+                    <pic:cNvPicPr/>
+                  </pic:nvPicPr>
+                  <pic:blipFill>
+                    <a:blip r:embed="rId12" cstate="print">
+                      <a:extLst>
+                        <a:ext uri="{28A0092B-C50C-407E-A947-70E740481C1C}">
+                          <a14:useLocalDpi xmlns:a14="http://schemas.microsoft.com/office/drawing/2010/main" val="0"/>
+                        </a:ext>
+                      </a:extLst>
+                    </a:blip>
+                    <a:stretch>
+                      <a:fillRect/>
+                    </a:stretch>
+                  </pic:blipFill>
+                  <pic:spPr>
+                    <a:xfrm>
+                      <a:off x="0" y="0"/>
+                      <a:ext cx="3241320" cy="431916"/>
+                    </a:xfrm>
+                    <a:prstGeom prst="rect">
+                      <a:avLst/>
+                    </a:prstGeom>
+                  </pic:spPr>
+                </pic:pic>
+              </a:graphicData>
+            </a:graphic>
+          </wp:inline>
+        </w:drawing>
+      </w:r>
+    </w:p>
+    <w:p>
+      <w:pPr>
+        <w:pStyle w:val="a3"/>
+        <w:numPr>
+          <w:ilvl w:val="0"/>
+          <w:numId w:val="3"/>
+        </w:numPr>
+        <w:ind w:leftChars="0"/>
+        <w:rPr>
           <w:sz w:val="32"/>
           <w:szCs w:val="32"/>
         </w:rPr>
       </w:pPr>
       <w:r>
         <w:rPr>
+          <w:rFonts w:hint="eastAsia"/>
           <w:sz w:val="32"/>
           <w:szCs w:val="32"/>
+        </w:rPr>
+        <w:t>T</w:t>
+      </w:r>
+      <w:r>
+        <w:rPr>
+          <w:sz w:val="32"/>
+          <w:szCs w:val="32"/>
+        </w:rPr>
+        <w:t xml:space="preserve">ask 6 – </w:t>
+      </w:r>
+      <w:r>
+        <w:rPr>
+          <w:sz w:val="32"/>
+          <w:szCs w:val="32"/>
+        </w:rPr>
+        <w:t>Push your files to remote</w:t>
+      </w:r>
+    </w:p>
+    <w:p>
+      <w:pPr>
+        <w:pStyle w:val="a3"/>
+        <w:numPr>
+          <w:ilvl w:val="1"/>
+          <w:numId w:val="3"/>
+        </w:numPr>
+        <w:ind w:leftChars="0"/>
+        <w:rPr>
+          <w:sz w:val="28"/>
+          <w:szCs w:val="28"/>
+        </w:rPr>
+      </w:pPr>
+      <w:r>
+        <w:rPr>
+          <w:sz w:val="28"/>
+          <w:szCs w:val="28"/>
         </w:rPr>
         <w:t>Push your image to Docker Hub</w:t>
       </w:r>
@@ -593,8 +1540,8 @@
         <w:ind w:leftChars="0"/>
         <w:rPr>
           <w:rFonts w:hint="eastAsia"/>
-          <w:sz w:val="32"/>
-          <w:szCs w:val="32"/>
+          <w:sz w:val="28"/>
+          <w:szCs w:val="28"/>
         </w:rPr>
       </w:pPr>
       <w:r>
@@ -657,8 +1604,6 @@
         </w:rPr>
         <w:t>，而</w:t>
       </w:r>
-      <w:bookmarkStart w:id="0" w:name="_GoBack"/>
-      <w:bookmarkEnd w:id="0"/>
       <w:r>
         <w:rPr>
           <w:rFonts w:hint="eastAsia"/>
@@ -738,8 +1683,8 @@
         <w:rPr>
           <w:rFonts w:hint="eastAsia"/>
           <w:noProof/>
-          <w:sz w:val="32"/>
-          <w:szCs w:val="32"/>
+          <w:sz w:val="28"/>
+          <w:szCs w:val="28"/>
         </w:rPr>
         <w:drawing>
           <wp:inline distT="0" distB="0" distL="0" distR="0">
@@ -757,7 +1702,7 @@
                     <pic:cNvPicPr/>
                   </pic:nvPicPr>
                   <pic:blipFill>
-                    <a:blip r:embed="rId7" cstate="print">
+                    <a:blip r:embed="rId13" cstate="print">
                       <a:extLst>
                         <a:ext uri="{28A0092B-C50C-407E-A947-70E740481C1C}">
                           <a14:useLocalDpi xmlns:a14="http://schemas.microsoft.com/office/drawing/2010/main" val="0"/>
@@ -793,15 +1738,16 @@
         </w:numPr>
         <w:ind w:leftChars="0"/>
         <w:rPr>
-          <w:sz w:val="32"/>
-          <w:szCs w:val="32"/>
-        </w:rPr>
-      </w:pPr>
-      <w:r>
-        <w:rPr>
-          <w:sz w:val="32"/>
-          <w:szCs w:val="32"/>
-        </w:rPr>
+          <w:sz w:val="28"/>
+          <w:szCs w:val="28"/>
+        </w:rPr>
+      </w:pPr>
+      <w:r>
+        <w:rPr>
+          <w:sz w:val="28"/>
+          <w:szCs w:val="28"/>
+        </w:rPr>
+        <w:lastRenderedPageBreak/>
         <w:t>Push your files to GitHub</w:t>
       </w:r>
     </w:p>
@@ -863,7 +1809,7 @@
                     <pic:cNvPicPr/>
                   </pic:nvPicPr>
                   <pic:blipFill>
-                    <a:blip r:embed="rId8" cstate="print">
+                    <a:blip r:embed="rId14" cstate="print">
                       <a:extLst>
                         <a:ext uri="{28A0092B-C50C-407E-A947-70E740481C1C}">
                           <a14:useLocalDpi xmlns:a14="http://schemas.microsoft.com/office/drawing/2010/main" val="0"/>
@@ -1039,7 +1985,7 @@
                     <pic:cNvPicPr/>
                   </pic:nvPicPr>
                   <pic:blipFill>
-                    <a:blip r:embed="rId9" cstate="print">
+                    <a:blip r:embed="rId15" cstate="print">
                       <a:extLst>
                         <a:ext uri="{28A0092B-C50C-407E-A947-70E740481C1C}">
                           <a14:useLocalDpi xmlns:a14="http://schemas.microsoft.com/office/drawing/2010/main" val="0"/>
@@ -1093,23 +2039,7 @@
           <w:sz w:val="28"/>
           <w:szCs w:val="28"/>
         </w:rPr>
-        <w:t>it remote set-</w:t>
-      </w:r>
-      <w:proofErr w:type="spellStart"/>
-      <w:r>
-        <w:rPr>
-          <w:sz w:val="28"/>
-          <w:szCs w:val="28"/>
-        </w:rPr>
-        <w:t>url</w:t>
-      </w:r>
-      <w:proofErr w:type="spellEnd"/>
-      <w:r>
-        <w:rPr>
-          <w:sz w:val="28"/>
-          <w:szCs w:val="28"/>
-        </w:rPr>
-        <w:t xml:space="preserve"> origin </w:t>
+        <w:t xml:space="preserve">it remote set-url origin </w:t>
       </w:r>
       <w:r>
         <w:rPr>
@@ -1247,7 +2177,6 @@
           <w:sz w:val="28"/>
           <w:szCs w:val="28"/>
         </w:rPr>
-        <w:lastRenderedPageBreak/>
         <w:drawing>
           <wp:inline distT="0" distB="0" distL="0" distR="0">
             <wp:extent cx="3301023" cy="808949"/>
@@ -1264,7 +2193,7 @@
                     <pic:cNvPicPr/>
                   </pic:nvPicPr>
                   <pic:blipFill>
-                    <a:blip r:embed="rId10" cstate="print">
+                    <a:blip r:embed="rId16" cstate="print">
                       <a:extLst>
                         <a:ext uri="{28A0092B-C50C-407E-A947-70E740481C1C}">
                           <a14:useLocalDpi xmlns:a14="http://schemas.microsoft.com/office/drawing/2010/main" val="0"/>
@@ -1337,14 +2266,14 @@
         </w:numPr>
         <w:ind w:leftChars="0"/>
         <w:rPr>
-          <w:sz w:val="32"/>
-          <w:szCs w:val="32"/>
-        </w:rPr>
-      </w:pPr>
-      <w:r>
-        <w:rPr>
-          <w:sz w:val="32"/>
-          <w:szCs w:val="32"/>
+          <w:sz w:val="28"/>
+          <w:szCs w:val="28"/>
+        </w:rPr>
+      </w:pPr>
+      <w:r>
+        <w:rPr>
+          <w:sz w:val="28"/>
+          <w:szCs w:val="28"/>
         </w:rPr>
         <w:t>Download your code from GitHub</w:t>
       </w:r>
@@ -1378,7 +2307,7 @@
         </w:rPr>
         <w:t xml:space="preserve">git clone </w:t>
       </w:r>
-      <w:hyperlink r:id="rId11" w:history="1">
+      <w:hyperlink r:id="rId17" w:history="1">
         <w:r>
           <w:rPr>
             <w:rStyle w:val="a4"/>
@@ -1398,14 +2327,14 @@
         </w:numPr>
         <w:ind w:leftChars="0"/>
         <w:rPr>
-          <w:sz w:val="32"/>
-          <w:szCs w:val="32"/>
-        </w:rPr>
-      </w:pPr>
-      <w:r>
-        <w:rPr>
-          <w:sz w:val="32"/>
-          <w:szCs w:val="32"/>
+          <w:sz w:val="28"/>
+          <w:szCs w:val="28"/>
+        </w:rPr>
+      </w:pPr>
+      <w:r>
+        <w:rPr>
+          <w:sz w:val="28"/>
+          <w:szCs w:val="28"/>
         </w:rPr>
         <w:t>Install Wireshark 2.6.3</w:t>
       </w:r>
@@ -1432,7 +2361,6 @@
         </w:rPr>
         <w:t>因為我是使用</w:t>
       </w:r>
-      <w:proofErr w:type="spellStart"/>
       <w:r>
         <w:rPr>
           <w:sz w:val="28"/>
@@ -1440,7 +2368,6 @@
         </w:rPr>
         <w:t>macos</w:t>
       </w:r>
-      <w:proofErr w:type="spellEnd"/>
       <w:r>
         <w:rPr>
           <w:rFonts w:hint="eastAsia"/>
@@ -1449,42 +2376,16 @@
         </w:rPr>
         <w:t>，所以我是到</w:t>
       </w:r>
-      <w:r>
-        <w:rPr>
-          <w:sz w:val="28"/>
-          <w:szCs w:val="28"/>
-        </w:rPr>
-        <w:fldChar w:fldCharType="begin"/>
-      </w:r>
-      <w:r>
-        <w:rPr>
-          <w:sz w:val="28"/>
-          <w:szCs w:val="28"/>
-        </w:rPr>
-        <w:instrText xml:space="preserve"> HYPERLINK "https://www.wireshark.org/download.html" </w:instrText>
-      </w:r>
-      <w:r>
-        <w:rPr>
-          <w:sz w:val="28"/>
-          <w:szCs w:val="28"/>
-        </w:rPr>
-        <w:fldChar w:fldCharType="separate"/>
-      </w:r>
-      <w:r>
-        <w:rPr>
-          <w:rStyle w:val="a4"/>
-          <w:sz w:val="28"/>
-          <w:szCs w:val="28"/>
-        </w:rPr>
-        <w:t>https://www.wireshark.org/download.html</w:t>
-      </w:r>
-      <w:r>
-        <w:rPr>
-          <w:sz w:val="28"/>
-          <w:szCs w:val="28"/>
-        </w:rPr>
-        <w:fldChar w:fldCharType="end"/>
-      </w:r>
+      <w:hyperlink r:id="rId18" w:history="1">
+        <w:r>
+          <w:rPr>
+            <w:rStyle w:val="a4"/>
+            <w:sz w:val="28"/>
+            <w:szCs w:val="28"/>
+          </w:rPr>
+          <w:t>https://www.wireshark.org/download.html</w:t>
+        </w:r>
+      </w:hyperlink>
       <w:r>
         <w:rPr>
           <w:rFonts w:hint="eastAsia"/>
@@ -1503,14 +2404,14 @@
         </w:numPr>
         <w:ind w:leftChars="0"/>
         <w:rPr>
-          <w:sz w:val="32"/>
-          <w:szCs w:val="32"/>
-        </w:rPr>
-      </w:pPr>
-      <w:r>
-        <w:rPr>
-          <w:sz w:val="32"/>
-          <w:szCs w:val="32"/>
+          <w:sz w:val="28"/>
+          <w:szCs w:val="28"/>
+        </w:rPr>
+      </w:pPr>
+      <w:r>
+        <w:rPr>
+          <w:sz w:val="28"/>
+          <w:szCs w:val="28"/>
         </w:rPr>
         <w:t>Open the PCAP file using Wireshark</w:t>
       </w:r>
@@ -1536,7 +2437,6 @@
         </w:rPr>
         <w:t>直接選取資料夾裡面的</w:t>
       </w:r>
-      <w:proofErr w:type="spellStart"/>
       <w:r>
         <w:rPr>
           <w:sz w:val="28"/>
@@ -1544,7 +2444,6 @@
         </w:rPr>
         <w:t>pcap</w:t>
       </w:r>
-      <w:proofErr w:type="spellEnd"/>
       <w:r>
         <w:rPr>
           <w:rFonts w:hint="eastAsia"/>
@@ -1575,6 +2474,7 @@
           <w:sz w:val="32"/>
           <w:szCs w:val="32"/>
         </w:rPr>
+        <w:lastRenderedPageBreak/>
         <w:drawing>
           <wp:inline distT="0" distB="0" distL="0" distR="0">
             <wp:extent cx="3881999" cy="2426483"/>
@@ -1591,7 +2491,7 @@
                     <pic:cNvPicPr/>
                   </pic:nvPicPr>
                   <pic:blipFill>
-                    <a:blip r:embed="rId12" cstate="print">
+                    <a:blip r:embed="rId19" cstate="print">
                       <a:extLst>
                         <a:ext uri="{28A0092B-C50C-407E-A947-70E740481C1C}">
                           <a14:useLocalDpi xmlns:a14="http://schemas.microsoft.com/office/drawing/2010/main" val="0"/>
@@ -1710,23 +2610,7 @@
           <w:sz w:val="28"/>
           <w:szCs w:val="28"/>
         </w:rPr>
-        <w:t xml:space="preserve">Input the secret key </w:t>
-      </w:r>
-      <w:proofErr w:type="gramStart"/>
-      <w:r>
-        <w:rPr>
-          <w:sz w:val="28"/>
-          <w:szCs w:val="28"/>
-        </w:rPr>
-        <w:t>into .</w:t>
-      </w:r>
-      <w:proofErr w:type="gramEnd"/>
-      <w:r>
-        <w:rPr>
-          <w:sz w:val="28"/>
-          <w:szCs w:val="28"/>
-        </w:rPr>
-        <w:t>/src/decoder.py</w:t>
+        <w:t>Input the secret key into ./src/decoder.py</w:t>
       </w:r>
     </w:p>
     <w:p>
@@ -1813,23 +2697,7 @@
           <w:sz w:val="28"/>
           <w:szCs w:val="28"/>
         </w:rPr>
-        <w:t>Will have output in ./</w:t>
-      </w:r>
-      <w:proofErr w:type="spellStart"/>
-      <w:r>
-        <w:rPr>
-          <w:sz w:val="28"/>
-          <w:szCs w:val="28"/>
-        </w:rPr>
-        <w:t>src</w:t>
-      </w:r>
-      <w:proofErr w:type="spellEnd"/>
-      <w:r>
-        <w:rPr>
-          <w:sz w:val="28"/>
-          <w:szCs w:val="28"/>
-        </w:rPr>
-        <w:t>/out/lab1_0616091.png</w:t>
+        <w:t>Will have output in ./src/out/lab1_0616091.png</w:t>
       </w:r>
     </w:p>
     <w:p>
@@ -1852,7 +2720,6 @@
           <w:sz w:val="28"/>
           <w:szCs w:val="28"/>
         </w:rPr>
-        <w:lastRenderedPageBreak/>
         <w:t>圖片結果為</w:t>
       </w:r>
       <w:r>
@@ -2144,6 +3011,119 @@
     </w:lvl>
   </w:abstractNum>
   <w:abstractNum w:abstractNumId="2" w15:restartNumberingAfterBreak="0">
+    <w:nsid w:val="0CD5674D"/>
+    <w:multiLevelType w:val="hybridMultilevel"/>
+    <w:tmpl w:val="D012EE1E"/>
+    <w:lvl w:ilvl="0" w:tplc="04090001">
+      <w:start w:val="1"/>
+      <w:numFmt w:val="bullet"/>
+      <w:lvlText w:val=""/>
+      <w:lvlJc w:val="left"/>
+      <w:pPr>
+        <w:ind w:left="1920" w:hanging="480"/>
+      </w:pPr>
+      <w:rPr>
+        <w:rFonts w:ascii="Wingdings" w:hAnsi="Wingdings" w:hint="default"/>
+      </w:rPr>
+    </w:lvl>
+    <w:lvl w:ilvl="1" w:tplc="04090003" w:tentative="1">
+      <w:start w:val="1"/>
+      <w:numFmt w:val="bullet"/>
+      <w:lvlText w:val=""/>
+      <w:lvlJc w:val="left"/>
+      <w:pPr>
+        <w:ind w:left="2400" w:hanging="480"/>
+      </w:pPr>
+      <w:rPr>
+        <w:rFonts w:ascii="Wingdings" w:hAnsi="Wingdings" w:hint="default"/>
+      </w:rPr>
+    </w:lvl>
+    <w:lvl w:ilvl="2" w:tplc="04090005" w:tentative="1">
+      <w:start w:val="1"/>
+      <w:numFmt w:val="bullet"/>
+      <w:lvlText w:val=""/>
+      <w:lvlJc w:val="left"/>
+      <w:pPr>
+        <w:ind w:left="2880" w:hanging="480"/>
+      </w:pPr>
+      <w:rPr>
+        <w:rFonts w:ascii="Wingdings" w:hAnsi="Wingdings" w:hint="default"/>
+      </w:rPr>
+    </w:lvl>
+    <w:lvl w:ilvl="3" w:tplc="04090001" w:tentative="1">
+      <w:start w:val="1"/>
+      <w:numFmt w:val="bullet"/>
+      <w:lvlText w:val=""/>
+      <w:lvlJc w:val="left"/>
+      <w:pPr>
+        <w:ind w:left="3360" w:hanging="480"/>
+      </w:pPr>
+      <w:rPr>
+        <w:rFonts w:ascii="Wingdings" w:hAnsi="Wingdings" w:hint="default"/>
+      </w:rPr>
+    </w:lvl>
+    <w:lvl w:ilvl="4" w:tplc="04090003" w:tentative="1">
+      <w:start w:val="1"/>
+      <w:numFmt w:val="bullet"/>
+      <w:lvlText w:val=""/>
+      <w:lvlJc w:val="left"/>
+      <w:pPr>
+        <w:ind w:left="3840" w:hanging="480"/>
+      </w:pPr>
+      <w:rPr>
+        <w:rFonts w:ascii="Wingdings" w:hAnsi="Wingdings" w:hint="default"/>
+      </w:rPr>
+    </w:lvl>
+    <w:lvl w:ilvl="5" w:tplc="04090005" w:tentative="1">
+      <w:start w:val="1"/>
+      <w:numFmt w:val="bullet"/>
+      <w:lvlText w:val=""/>
+      <w:lvlJc w:val="left"/>
+      <w:pPr>
+        <w:ind w:left="4320" w:hanging="480"/>
+      </w:pPr>
+      <w:rPr>
+        <w:rFonts w:ascii="Wingdings" w:hAnsi="Wingdings" w:hint="default"/>
+      </w:rPr>
+    </w:lvl>
+    <w:lvl w:ilvl="6" w:tplc="04090001" w:tentative="1">
+      <w:start w:val="1"/>
+      <w:numFmt w:val="bullet"/>
+      <w:lvlText w:val=""/>
+      <w:lvlJc w:val="left"/>
+      <w:pPr>
+        <w:ind w:left="4800" w:hanging="480"/>
+      </w:pPr>
+      <w:rPr>
+        <w:rFonts w:ascii="Wingdings" w:hAnsi="Wingdings" w:hint="default"/>
+      </w:rPr>
+    </w:lvl>
+    <w:lvl w:ilvl="7" w:tplc="04090003" w:tentative="1">
+      <w:start w:val="1"/>
+      <w:numFmt w:val="bullet"/>
+      <w:lvlText w:val=""/>
+      <w:lvlJc w:val="left"/>
+      <w:pPr>
+        <w:ind w:left="5280" w:hanging="480"/>
+      </w:pPr>
+      <w:rPr>
+        <w:rFonts w:ascii="Wingdings" w:hAnsi="Wingdings" w:hint="default"/>
+      </w:rPr>
+    </w:lvl>
+    <w:lvl w:ilvl="8" w:tplc="04090005" w:tentative="1">
+      <w:start w:val="1"/>
+      <w:numFmt w:val="bullet"/>
+      <w:lvlText w:val=""/>
+      <w:lvlJc w:val="left"/>
+      <w:pPr>
+        <w:ind w:left="5760" w:hanging="480"/>
+      </w:pPr>
+      <w:rPr>
+        <w:rFonts w:ascii="Wingdings" w:hAnsi="Wingdings" w:hint="default"/>
+      </w:rPr>
+    </w:lvl>
+  </w:abstractNum>
+  <w:abstractNum w:abstractNumId="3" w15:restartNumberingAfterBreak="0">
     <w:nsid w:val="2C0B5924"/>
     <w:multiLevelType w:val="hybridMultilevel"/>
     <w:tmpl w:val="F46C6FD6"/>
@@ -2256,7 +3236,7 @@
       </w:rPr>
     </w:lvl>
   </w:abstractNum>
-  <w:abstractNum w:abstractNumId="3" w15:restartNumberingAfterBreak="0">
+  <w:abstractNum w:abstractNumId="4" w15:restartNumberingAfterBreak="0">
     <w:nsid w:val="397C08FF"/>
     <w:multiLevelType w:val="hybridMultilevel"/>
     <w:tmpl w:val="A18058C2"/>
@@ -2369,7 +3349,7 @@
       </w:rPr>
     </w:lvl>
   </w:abstractNum>
-  <w:abstractNum w:abstractNumId="4" w15:restartNumberingAfterBreak="0">
+  <w:abstractNum w:abstractNumId="5" w15:restartNumberingAfterBreak="0">
     <w:nsid w:val="3AD37660"/>
     <w:multiLevelType w:val="hybridMultilevel"/>
     <w:tmpl w:val="34004414"/>
@@ -2482,7 +3462,7 @@
       </w:rPr>
     </w:lvl>
   </w:abstractNum>
-  <w:abstractNum w:abstractNumId="5" w15:restartNumberingAfterBreak="0">
+  <w:abstractNum w:abstractNumId="6" w15:restartNumberingAfterBreak="0">
     <w:nsid w:val="3D3853C6"/>
     <w:multiLevelType w:val="hybridMultilevel"/>
     <w:tmpl w:val="4D0C1974"/>
@@ -2595,7 +3575,7 @@
       </w:rPr>
     </w:lvl>
   </w:abstractNum>
-  <w:abstractNum w:abstractNumId="6" w15:restartNumberingAfterBreak="0">
+  <w:abstractNum w:abstractNumId="7" w15:restartNumberingAfterBreak="0">
     <w:nsid w:val="40541B70"/>
     <w:multiLevelType w:val="hybridMultilevel"/>
     <w:tmpl w:val="ADD67A50"/>
@@ -2708,7 +3688,7 @@
       </w:rPr>
     </w:lvl>
   </w:abstractNum>
-  <w:abstractNum w:abstractNumId="7" w15:restartNumberingAfterBreak="0">
+  <w:abstractNum w:abstractNumId="8" w15:restartNumberingAfterBreak="0">
     <w:nsid w:val="48412FCA"/>
     <w:multiLevelType w:val="hybridMultilevel"/>
     <w:tmpl w:val="2EB41C4A"/>
@@ -2821,7 +3801,7 @@
       </w:rPr>
     </w:lvl>
   </w:abstractNum>
-  <w:abstractNum w:abstractNumId="8" w15:restartNumberingAfterBreak="0">
+  <w:abstractNum w:abstractNumId="9" w15:restartNumberingAfterBreak="0">
     <w:nsid w:val="4B4E3C2A"/>
     <w:multiLevelType w:val="hybridMultilevel"/>
     <w:tmpl w:val="DC72A6A8"/>
@@ -2934,7 +3914,120 @@
       </w:rPr>
     </w:lvl>
   </w:abstractNum>
-  <w:abstractNum w:abstractNumId="9" w15:restartNumberingAfterBreak="0">
+  <w:abstractNum w:abstractNumId="10" w15:restartNumberingAfterBreak="0">
+    <w:nsid w:val="4D2E2FC4"/>
+    <w:multiLevelType w:val="hybridMultilevel"/>
+    <w:tmpl w:val="485C84D4"/>
+    <w:lvl w:ilvl="0" w:tplc="04090001">
+      <w:start w:val="1"/>
+      <w:numFmt w:val="bullet"/>
+      <w:lvlText w:val=""/>
+      <w:lvlJc w:val="left"/>
+      <w:pPr>
+        <w:ind w:left="1920" w:hanging="480"/>
+      </w:pPr>
+      <w:rPr>
+        <w:rFonts w:ascii="Wingdings" w:hAnsi="Wingdings" w:hint="default"/>
+      </w:rPr>
+    </w:lvl>
+    <w:lvl w:ilvl="1" w:tplc="04090003" w:tentative="1">
+      <w:start w:val="1"/>
+      <w:numFmt w:val="bullet"/>
+      <w:lvlText w:val=""/>
+      <w:lvlJc w:val="left"/>
+      <w:pPr>
+        <w:ind w:left="2400" w:hanging="480"/>
+      </w:pPr>
+      <w:rPr>
+        <w:rFonts w:ascii="Wingdings" w:hAnsi="Wingdings" w:hint="default"/>
+      </w:rPr>
+    </w:lvl>
+    <w:lvl w:ilvl="2" w:tplc="04090005" w:tentative="1">
+      <w:start w:val="1"/>
+      <w:numFmt w:val="bullet"/>
+      <w:lvlText w:val=""/>
+      <w:lvlJc w:val="left"/>
+      <w:pPr>
+        <w:ind w:left="2880" w:hanging="480"/>
+      </w:pPr>
+      <w:rPr>
+        <w:rFonts w:ascii="Wingdings" w:hAnsi="Wingdings" w:hint="default"/>
+      </w:rPr>
+    </w:lvl>
+    <w:lvl w:ilvl="3" w:tplc="04090001" w:tentative="1">
+      <w:start w:val="1"/>
+      <w:numFmt w:val="bullet"/>
+      <w:lvlText w:val=""/>
+      <w:lvlJc w:val="left"/>
+      <w:pPr>
+        <w:ind w:left="3360" w:hanging="480"/>
+      </w:pPr>
+      <w:rPr>
+        <w:rFonts w:ascii="Wingdings" w:hAnsi="Wingdings" w:hint="default"/>
+      </w:rPr>
+    </w:lvl>
+    <w:lvl w:ilvl="4" w:tplc="04090003" w:tentative="1">
+      <w:start w:val="1"/>
+      <w:numFmt w:val="bullet"/>
+      <w:lvlText w:val=""/>
+      <w:lvlJc w:val="left"/>
+      <w:pPr>
+        <w:ind w:left="3840" w:hanging="480"/>
+      </w:pPr>
+      <w:rPr>
+        <w:rFonts w:ascii="Wingdings" w:hAnsi="Wingdings" w:hint="default"/>
+      </w:rPr>
+    </w:lvl>
+    <w:lvl w:ilvl="5" w:tplc="04090005" w:tentative="1">
+      <w:start w:val="1"/>
+      <w:numFmt w:val="bullet"/>
+      <w:lvlText w:val=""/>
+      <w:lvlJc w:val="left"/>
+      <w:pPr>
+        <w:ind w:left="4320" w:hanging="480"/>
+      </w:pPr>
+      <w:rPr>
+        <w:rFonts w:ascii="Wingdings" w:hAnsi="Wingdings" w:hint="default"/>
+      </w:rPr>
+    </w:lvl>
+    <w:lvl w:ilvl="6" w:tplc="04090001" w:tentative="1">
+      <w:start w:val="1"/>
+      <w:numFmt w:val="bullet"/>
+      <w:lvlText w:val=""/>
+      <w:lvlJc w:val="left"/>
+      <w:pPr>
+        <w:ind w:left="4800" w:hanging="480"/>
+      </w:pPr>
+      <w:rPr>
+        <w:rFonts w:ascii="Wingdings" w:hAnsi="Wingdings" w:hint="default"/>
+      </w:rPr>
+    </w:lvl>
+    <w:lvl w:ilvl="7" w:tplc="04090003" w:tentative="1">
+      <w:start w:val="1"/>
+      <w:numFmt w:val="bullet"/>
+      <w:lvlText w:val=""/>
+      <w:lvlJc w:val="left"/>
+      <w:pPr>
+        <w:ind w:left="5280" w:hanging="480"/>
+      </w:pPr>
+      <w:rPr>
+        <w:rFonts w:ascii="Wingdings" w:hAnsi="Wingdings" w:hint="default"/>
+      </w:rPr>
+    </w:lvl>
+    <w:lvl w:ilvl="8" w:tplc="04090005" w:tentative="1">
+      <w:start w:val="1"/>
+      <w:numFmt w:val="bullet"/>
+      <w:lvlText w:val=""/>
+      <w:lvlJc w:val="left"/>
+      <w:pPr>
+        <w:ind w:left="5760" w:hanging="480"/>
+      </w:pPr>
+      <w:rPr>
+        <w:rFonts w:ascii="Wingdings" w:hAnsi="Wingdings" w:hint="default"/>
+      </w:rPr>
+    </w:lvl>
+  </w:abstractNum>
+  <w:abstractNum w:abstractNumId="11" w15:restartNumberingAfterBreak="0">
     <w:nsid w:val="65C32A61"/>
     <w:multiLevelType w:val="hybridMultilevel"/>
     <w:tmpl w:val="325C3924"/>
@@ -3047,7 +4140,7 @@
       </w:rPr>
     </w:lvl>
   </w:abstractNum>
-  <w:abstractNum w:abstractNumId="10" w15:restartNumberingAfterBreak="0">
+  <w:abstractNum w:abstractNumId="12" w15:restartNumberingAfterBreak="0">
     <w:nsid w:val="65C90D62"/>
     <w:multiLevelType w:val="hybridMultilevel"/>
     <w:tmpl w:val="59B28D6A"/>
@@ -3160,7 +4253,7 @@
       </w:rPr>
     </w:lvl>
   </w:abstractNum>
-  <w:abstractNum w:abstractNumId="11" w15:restartNumberingAfterBreak="0">
+  <w:abstractNum w:abstractNumId="13" w15:restartNumberingAfterBreak="0">
     <w:nsid w:val="6AAE54DC"/>
     <w:multiLevelType w:val="hybridMultilevel"/>
     <w:tmpl w:val="A6E4FEDC"/>
@@ -3274,40 +4367,46 @@
     </w:lvl>
   </w:abstractNum>
   <w:num w:numId="1">
-    <w:abstractNumId w:val="7"/>
+    <w:abstractNumId w:val="8"/>
   </w:num>
   <w:num w:numId="2">
-    <w:abstractNumId w:val="9"/>
+    <w:abstractNumId w:val="11"/>
   </w:num>
   <w:num w:numId="3">
     <w:abstractNumId w:val="1"/>
   </w:num>
   <w:num w:numId="4">
-    <w:abstractNumId w:val="5"/>
+    <w:abstractNumId w:val="6"/>
   </w:num>
   <w:num w:numId="5">
-    <w:abstractNumId w:val="3"/>
+    <w:abstractNumId w:val="4"/>
   </w:num>
   <w:num w:numId="6">
-    <w:abstractNumId w:val="4"/>
+    <w:abstractNumId w:val="5"/>
   </w:num>
   <w:num w:numId="7">
     <w:abstractNumId w:val="0"/>
   </w:num>
   <w:num w:numId="8">
-    <w:abstractNumId w:val="10"/>
+    <w:abstractNumId w:val="12"/>
   </w:num>
   <w:num w:numId="9">
-    <w:abstractNumId w:val="6"/>
+    <w:abstractNumId w:val="7"/>
   </w:num>
   <w:num w:numId="10">
-    <w:abstractNumId w:val="8"/>
+    <w:abstractNumId w:val="9"/>
   </w:num>
   <w:num w:numId="11">
+    <w:abstractNumId w:val="3"/>
+  </w:num>
+  <w:num w:numId="12">
+    <w:abstractNumId w:val="13"/>
+  </w:num>
+  <w:num w:numId="13">
     <w:abstractNumId w:val="2"/>
   </w:num>
-  <w:num w:numId="12">
-    <w:abstractNumId w:val="11"/>
+  <w:num w:numId="14">
+    <w:abstractNumId w:val="10"/>
   </w:num>
 </w:numbering>
 </file>

</xml_diff>

<commit_message>
Finish Report Task2 & 3
</commit_message>
<xml_diff>
--- a/NCTUCN2018_Lab1_Report_0616091.docx
+++ b/NCTUCN2018_Lab1_Report_0616091.docx
@@ -78,6 +78,8 @@
       <w:r>
         <w:t xml:space="preserve"> Use “</w:t>
       </w:r>
+      <w:proofErr w:type="spellStart"/>
+      <w:proofErr w:type="gramStart"/>
       <w:r>
         <w:rPr>
           <w:rFonts w:hint="eastAsia"/>
@@ -85,7 +87,20 @@
         <w:t>t</w:t>
       </w:r>
       <w:r>
-        <w:t>cp.srcport == 1024 &amp;&amp; frame.len &gt;= 80</w:t>
+        <w:t>cp.srcport</w:t>
+      </w:r>
+      <w:proofErr w:type="spellEnd"/>
+      <w:proofErr w:type="gramEnd"/>
+      <w:r>
+        <w:t xml:space="preserve"> == 1024 &amp;&amp; </w:t>
+      </w:r>
+      <w:proofErr w:type="spellStart"/>
+      <w:r>
+        <w:t>frame.len</w:t>
+      </w:r>
+      <w:proofErr w:type="spellEnd"/>
+      <w:r>
+        <w:t xml:space="preserve"> &gt;= 80</w:t>
       </w:r>
       <w:r>
         <w:t>“ to filter the packet.</w:t>
@@ -187,8 +202,13 @@
         <w:t xml:space="preserve">. </w:t>
       </w:r>
       <w:r>
-        <w:t>Show the screenshot of filtering the packet with “secret” payload .</w:t>
-      </w:r>
+        <w:t xml:space="preserve">Show the screenshot of filtering the packet with “secret” </w:t>
+      </w:r>
+      <w:proofErr w:type="gramStart"/>
+      <w:r>
+        <w:t>payload .</w:t>
+      </w:r>
+      <w:proofErr w:type="gramEnd"/>
     </w:p>
     <w:p>
       <w:r>
@@ -372,7 +392,161 @@
           <w:sz w:val="32"/>
           <w:szCs w:val="32"/>
         </w:rPr>
-        <w:t xml:space="preserve"> Define protocol via Scapy</w:t>
+        <w:t xml:space="preserve"> Define protocol via </w:t>
+      </w:r>
+      <w:proofErr w:type="spellStart"/>
+      <w:r>
+        <w:rPr>
+          <w:sz w:val="32"/>
+          <w:szCs w:val="32"/>
+        </w:rPr>
+        <w:t>Scapy</w:t>
+      </w:r>
+      <w:proofErr w:type="spellEnd"/>
+    </w:p>
+    <w:p>
+      <w:pPr>
+        <w:pStyle w:val="a3"/>
+        <w:numPr>
+          <w:ilvl w:val="1"/>
+          <w:numId w:val="3"/>
+        </w:numPr>
+        <w:ind w:leftChars="0"/>
+        <w:rPr>
+          <w:sz w:val="28"/>
+          <w:szCs w:val="28"/>
+        </w:rPr>
+      </w:pPr>
+      <w:r>
+        <w:rPr>
+          <w:sz w:val="28"/>
+          <w:szCs w:val="28"/>
+        </w:rPr>
+        <w:t>Define your protocol: ID header format</w:t>
+      </w:r>
+    </w:p>
+    <w:p>
+      <w:pPr>
+        <w:pStyle w:val="a3"/>
+        <w:numPr>
+          <w:ilvl w:val="0"/>
+          <w:numId w:val="15"/>
+        </w:numPr>
+        <w:ind w:leftChars="0"/>
+        <w:rPr>
+          <w:sz w:val="32"/>
+          <w:szCs w:val="32"/>
+        </w:rPr>
+      </w:pPr>
+      <w:r>
+        <w:rPr>
+          <w:rFonts w:hint="eastAsia"/>
+          <w:sz w:val="28"/>
+          <w:szCs w:val="28"/>
+        </w:rPr>
+        <w:t>在</w:t>
+      </w:r>
+      <w:r>
+        <w:rPr>
+          <w:sz w:val="28"/>
+          <w:szCs w:val="28"/>
+        </w:rPr>
+        <w:t>Protocol.py</w:t>
+      </w:r>
+      <w:r>
+        <w:rPr>
+          <w:rFonts w:hint="eastAsia"/>
+          <w:sz w:val="28"/>
+          <w:szCs w:val="28"/>
+        </w:rPr>
+        <w:t>裡新增下列的</w:t>
+      </w:r>
+      <w:r>
+        <w:rPr>
+          <w:sz w:val="28"/>
+          <w:szCs w:val="28"/>
+        </w:rPr>
+        <w:t>code</w:t>
+      </w:r>
+      <w:r>
+        <w:rPr>
+          <w:rFonts w:hint="eastAsia"/>
+          <w:sz w:val="28"/>
+          <w:szCs w:val="28"/>
+        </w:rPr>
+        <w:t>，</w:t>
+      </w:r>
+      <w:r>
+        <w:rPr>
+          <w:sz w:val="28"/>
+          <w:szCs w:val="28"/>
+        </w:rPr>
+        <w:t>code</w:t>
+      </w:r>
+      <w:r>
+        <w:rPr>
+          <w:rFonts w:hint="eastAsia"/>
+          <w:sz w:val="28"/>
+          <w:szCs w:val="28"/>
+        </w:rPr>
+        <w:t>的內容是在設定基本的資訊及定義</w:t>
+      </w:r>
+      <w:r>
+        <w:rPr>
+          <w:rFonts w:hint="eastAsia"/>
+          <w:sz w:val="28"/>
+          <w:szCs w:val="28"/>
+        </w:rPr>
+        <w:t>。</w:t>
+      </w:r>
+      <w:r>
+        <w:rPr>
+          <w:rFonts w:hint="eastAsia"/>
+          <w:noProof/>
+          <w:sz w:val="32"/>
+          <w:szCs w:val="32"/>
+        </w:rPr>
+        <w:drawing>
+          <wp:inline distT="0" distB="0" distL="0" distR="0">
+            <wp:extent cx="3247273" cy="1638112"/>
+            <wp:effectExtent l="0" t="0" r="4445" b="635"/>
+            <wp:docPr id="18" name="圖片 18"/>
+            <wp:cNvGraphicFramePr>
+              <a:graphicFrameLocks xmlns:a="http://schemas.openxmlformats.org/drawingml/2006/main" noChangeAspect="1"/>
+            </wp:cNvGraphicFramePr>
+            <a:graphic xmlns:a="http://schemas.openxmlformats.org/drawingml/2006/main">
+              <a:graphicData uri="http://schemas.openxmlformats.org/drawingml/2006/picture">
+                <pic:pic xmlns:pic="http://schemas.openxmlformats.org/drawingml/2006/picture">
+                  <pic:nvPicPr>
+                    <pic:cNvPr id="18" name="Task2.png"/>
+                    <pic:cNvPicPr/>
+                  </pic:nvPicPr>
+                  <pic:blipFill>
+                    <a:blip r:embed="rId7" cstate="print">
+                      <a:extLst>
+                        <a:ext uri="{28A0092B-C50C-407E-A947-70E740481C1C}">
+                          <a14:useLocalDpi xmlns:a14="http://schemas.microsoft.com/office/drawing/2010/main" val="0"/>
+                        </a:ext>
+                      </a:extLst>
+                    </a:blip>
+                    <a:stretch>
+                      <a:fillRect/>
+                    </a:stretch>
+                  </pic:blipFill>
+                  <pic:spPr>
+                    <a:xfrm>
+                      <a:off x="0" y="0"/>
+                      <a:ext cx="3266749" cy="1647937"/>
+                    </a:xfrm>
+                    <a:prstGeom prst="rect">
+                      <a:avLst/>
+                    </a:prstGeom>
+                  </pic:spPr>
+                </pic:pic>
+              </a:graphicData>
+            </a:graphic>
+          </wp:inline>
+        </w:drawing>
       </w:r>
     </w:p>
     <w:p>
@@ -429,36 +603,244 @@
       <w:pPr>
         <w:pStyle w:val="a3"/>
         <w:numPr>
-          <w:ilvl w:val="0"/>
+          <w:ilvl w:val="1"/>
           <w:numId w:val="3"/>
         </w:numPr>
         <w:ind w:leftChars="0"/>
         <w:rPr>
-          <w:sz w:val="32"/>
-          <w:szCs w:val="32"/>
-        </w:rPr>
-      </w:pPr>
-      <w:r>
-        <w:rPr>
-          <w:rFonts w:hint="eastAsia"/>
-          <w:sz w:val="32"/>
-          <w:szCs w:val="32"/>
-        </w:rPr>
-        <w:t>T</w:t>
-      </w:r>
-      <w:r>
-        <w:rPr>
-          <w:sz w:val="32"/>
-          <w:szCs w:val="32"/>
-        </w:rPr>
-        <w:t xml:space="preserve">ask 4 – </w:t>
-      </w:r>
-      <w:r>
-        <w:rPr>
-          <w:sz w:val="32"/>
-          <w:szCs w:val="32"/>
-        </w:rPr>
-        <w:t>Sniff packets</w:t>
+          <w:sz w:val="28"/>
+          <w:szCs w:val="28"/>
+        </w:rPr>
+      </w:pPr>
+      <w:r>
+        <w:rPr>
+          <w:sz w:val="28"/>
+          <w:szCs w:val="28"/>
+        </w:rPr>
+        <w:t>Set your own packet header</w:t>
+      </w:r>
+    </w:p>
+    <w:p>
+      <w:pPr>
+        <w:pStyle w:val="a3"/>
+        <w:numPr>
+          <w:ilvl w:val="2"/>
+          <w:numId w:val="3"/>
+        </w:numPr>
+        <w:ind w:leftChars="0"/>
+        <w:rPr>
+          <w:sz w:val="28"/>
+          <w:szCs w:val="28"/>
+        </w:rPr>
+      </w:pPr>
+      <w:r>
+        <w:rPr>
+          <w:rFonts w:hint="eastAsia"/>
+          <w:sz w:val="28"/>
+          <w:szCs w:val="28"/>
+        </w:rPr>
+        <w:t>在</w:t>
+      </w:r>
+      <w:r>
+        <w:rPr>
+          <w:sz w:val="28"/>
+          <w:szCs w:val="28"/>
+        </w:rPr>
+        <w:t>sender.py</w:t>
+      </w:r>
+      <w:r>
+        <w:rPr>
+          <w:rFonts w:hint="eastAsia"/>
+          <w:sz w:val="28"/>
+          <w:szCs w:val="28"/>
+        </w:rPr>
+        <w:t>新增下列的</w:t>
+      </w:r>
+      <w:r>
+        <w:rPr>
+          <w:sz w:val="28"/>
+          <w:szCs w:val="28"/>
+        </w:rPr>
+        <w:t>code</w:t>
+      </w:r>
+      <w:r>
+        <w:rPr>
+          <w:rFonts w:hint="eastAsia"/>
+          <w:sz w:val="28"/>
+          <w:szCs w:val="28"/>
+        </w:rPr>
+        <w:t>，第</w:t>
+      </w:r>
+      <w:r>
+        <w:rPr>
+          <w:sz w:val="28"/>
+          <w:szCs w:val="28"/>
+        </w:rPr>
+        <w:t>1</w:t>
+      </w:r>
+      <w:r>
+        <w:rPr>
+          <w:rFonts w:hint="eastAsia"/>
+          <w:sz w:val="28"/>
+          <w:szCs w:val="28"/>
+        </w:rPr>
+        <w:t>跟第</w:t>
+      </w:r>
+      <w:r>
+        <w:rPr>
+          <w:sz w:val="28"/>
+          <w:szCs w:val="28"/>
+        </w:rPr>
+        <w:t>2</w:t>
+      </w:r>
+      <w:r>
+        <w:rPr>
+          <w:rFonts w:hint="eastAsia"/>
+          <w:sz w:val="28"/>
+          <w:szCs w:val="28"/>
+        </w:rPr>
+        <w:t>句是在定義來源及目的地的</w:t>
+      </w:r>
+      <w:proofErr w:type="spellStart"/>
+      <w:r>
+        <w:rPr>
+          <w:sz w:val="28"/>
+          <w:szCs w:val="28"/>
+        </w:rPr>
+        <w:t>ip</w:t>
+      </w:r>
+      <w:proofErr w:type="spellEnd"/>
+      <w:r>
+        <w:rPr>
+          <w:rFonts w:hint="eastAsia"/>
+          <w:sz w:val="28"/>
+          <w:szCs w:val="28"/>
+        </w:rPr>
+        <w:t>位置，第</w:t>
+      </w:r>
+      <w:r>
+        <w:rPr>
+          <w:sz w:val="28"/>
+          <w:szCs w:val="28"/>
+        </w:rPr>
+        <w:t>3</w:t>
+      </w:r>
+      <w:r>
+        <w:rPr>
+          <w:rFonts w:hint="eastAsia"/>
+          <w:sz w:val="28"/>
+          <w:szCs w:val="28"/>
+        </w:rPr>
+        <w:t>跟第</w:t>
+      </w:r>
+      <w:r>
+        <w:rPr>
+          <w:sz w:val="28"/>
+          <w:szCs w:val="28"/>
+        </w:rPr>
+        <w:t>4</w:t>
+      </w:r>
+      <w:r>
+        <w:rPr>
+          <w:rFonts w:hint="eastAsia"/>
+          <w:sz w:val="28"/>
+          <w:szCs w:val="28"/>
+        </w:rPr>
+        <w:t>句則是定義來源跟目的地的</w:t>
+      </w:r>
+      <w:r>
+        <w:rPr>
+          <w:sz w:val="28"/>
+          <w:szCs w:val="28"/>
+        </w:rPr>
+        <w:t>port</w:t>
+      </w:r>
+      <w:r>
+        <w:rPr>
+          <w:rFonts w:hint="eastAsia"/>
+          <w:sz w:val="28"/>
+          <w:szCs w:val="28"/>
+        </w:rPr>
+        <w:t>。第五句是在定義</w:t>
+      </w:r>
+      <w:r>
+        <w:rPr>
+          <w:sz w:val="28"/>
+          <w:szCs w:val="28"/>
+        </w:rPr>
+        <w:t>IP header</w:t>
+      </w:r>
+      <w:r>
+        <w:rPr>
+          <w:rFonts w:hint="eastAsia"/>
+          <w:sz w:val="28"/>
+          <w:szCs w:val="28"/>
+        </w:rPr>
+        <w:t>的內容，剩下的五句則是定義自己的</w:t>
+      </w:r>
+      <w:r>
+        <w:rPr>
+          <w:sz w:val="28"/>
+          <w:szCs w:val="28"/>
+        </w:rPr>
+        <w:t>header</w:t>
+      </w:r>
+      <w:r>
+        <w:rPr>
+          <w:rFonts w:hint="eastAsia"/>
+          <w:sz w:val="28"/>
+          <w:szCs w:val="28"/>
+        </w:rPr>
+        <w:t>的資訊。</w:t>
+      </w:r>
+      <w:r>
+        <w:rPr>
+          <w:rFonts w:hint="eastAsia"/>
+          <w:noProof/>
+          <w:sz w:val="28"/>
+          <w:szCs w:val="28"/>
+        </w:rPr>
+        <w:drawing>
+          <wp:inline distT="0" distB="0" distL="0" distR="0">
+            <wp:extent cx="3190605" cy="2116563"/>
+            <wp:effectExtent l="0" t="0" r="0" b="4445"/>
+            <wp:docPr id="19" name="圖片 19"/>
+            <wp:cNvGraphicFramePr>
+              <a:graphicFrameLocks xmlns:a="http://schemas.openxmlformats.org/drawingml/2006/main" noChangeAspect="1"/>
+            </wp:cNvGraphicFramePr>
+            <a:graphic xmlns:a="http://schemas.openxmlformats.org/drawingml/2006/main">
+              <a:graphicData uri="http://schemas.openxmlformats.org/drawingml/2006/picture">
+                <pic:pic xmlns:pic="http://schemas.openxmlformats.org/drawingml/2006/picture">
+                  <pic:nvPicPr>
+                    <pic:cNvPr id="19" name="Task3_1.png"/>
+                    <pic:cNvPicPr/>
+                  </pic:nvPicPr>
+                  <pic:blipFill>
+                    <a:blip r:embed="rId8" cstate="print">
+                      <a:extLst>
+                        <a:ext uri="{28A0092B-C50C-407E-A947-70E740481C1C}">
+                          <a14:useLocalDpi xmlns:a14="http://schemas.microsoft.com/office/drawing/2010/main" val="0"/>
+                        </a:ext>
+                      </a:extLst>
+                    </a:blip>
+                    <a:stretch>
+                      <a:fillRect/>
+                    </a:stretch>
+                  </pic:blipFill>
+                  <pic:spPr>
+                    <a:xfrm>
+                      <a:off x="0" y="0"/>
+                      <a:ext cx="3199228" cy="2122283"/>
+                    </a:xfrm>
+                    <a:prstGeom prst="rect">
+                      <a:avLst/>
+                    </a:prstGeom>
+                  </pic:spPr>
+                </pic:pic>
+              </a:graphicData>
+            </a:graphic>
+          </wp:inline>
+        </w:drawing>
       </w:r>
     </w:p>
     <w:p>
@@ -479,6 +861,322 @@
           <w:sz w:val="28"/>
           <w:szCs w:val="28"/>
         </w:rPr>
+        <w:t>Send packets</w:t>
+      </w:r>
+    </w:p>
+    <w:p>
+      <w:pPr>
+        <w:pStyle w:val="a3"/>
+        <w:numPr>
+          <w:ilvl w:val="2"/>
+          <w:numId w:val="3"/>
+        </w:numPr>
+        <w:ind w:leftChars="0"/>
+        <w:rPr>
+          <w:sz w:val="28"/>
+          <w:szCs w:val="28"/>
+        </w:rPr>
+      </w:pPr>
+      <w:r>
+        <w:rPr>
+          <w:rFonts w:hint="eastAsia"/>
+          <w:sz w:val="28"/>
+          <w:szCs w:val="28"/>
+        </w:rPr>
+        <w:t>在</w:t>
+      </w:r>
+      <w:r>
+        <w:rPr>
+          <w:sz w:val="28"/>
+          <w:szCs w:val="28"/>
+        </w:rPr>
+        <w:t>sender.py</w:t>
+      </w:r>
+      <w:r>
+        <w:rPr>
+          <w:rFonts w:hint="eastAsia"/>
+          <w:sz w:val="28"/>
+          <w:szCs w:val="28"/>
+        </w:rPr>
+        <w:t>新增下列的</w:t>
+      </w:r>
+      <w:r>
+        <w:rPr>
+          <w:sz w:val="28"/>
+          <w:szCs w:val="28"/>
+        </w:rPr>
+        <w:t>code</w:t>
+      </w:r>
+      <w:r>
+        <w:rPr>
+          <w:rFonts w:hint="eastAsia"/>
+          <w:sz w:val="28"/>
+          <w:szCs w:val="28"/>
+        </w:rPr>
+        <w:t>，第一張圖片裡的</w:t>
+      </w:r>
+      <w:r>
+        <w:rPr>
+          <w:sz w:val="28"/>
+          <w:szCs w:val="28"/>
+        </w:rPr>
+        <w:t>code</w:t>
+      </w:r>
+      <w:r>
+        <w:rPr>
+          <w:rFonts w:hint="eastAsia"/>
+          <w:sz w:val="28"/>
+          <w:szCs w:val="28"/>
+        </w:rPr>
+        <w:t>是在定義</w:t>
+      </w:r>
+      <w:r>
+        <w:rPr>
+          <w:rFonts w:hint="eastAsia"/>
+          <w:sz w:val="28"/>
+          <w:szCs w:val="28"/>
+        </w:rPr>
+        <w:t>A</w:t>
+      </w:r>
+      <w:r>
+        <w:rPr>
+          <w:sz w:val="28"/>
+          <w:szCs w:val="28"/>
+        </w:rPr>
+        <w:t>CK</w:t>
+      </w:r>
+      <w:r>
+        <w:rPr>
+          <w:rFonts w:hint="eastAsia"/>
+          <w:sz w:val="28"/>
+          <w:szCs w:val="28"/>
+        </w:rPr>
+        <w:t>的內容以及自己</w:t>
+      </w:r>
+      <w:r>
+        <w:rPr>
+          <w:sz w:val="28"/>
+          <w:szCs w:val="28"/>
+        </w:rPr>
+        <w:t>header</w:t>
+      </w:r>
+      <w:r>
+        <w:rPr>
+          <w:rFonts w:hint="eastAsia"/>
+          <w:sz w:val="28"/>
+          <w:szCs w:val="28"/>
+        </w:rPr>
+        <w:t>的內容，然後傳遞出去。</w:t>
+      </w:r>
+      <w:r>
+        <w:rPr>
+          <w:rFonts w:hint="eastAsia"/>
+          <w:noProof/>
+          <w:sz w:val="28"/>
+          <w:szCs w:val="28"/>
+        </w:rPr>
+        <w:t>第二張圖片的</w:t>
+      </w:r>
+      <w:r>
+        <w:rPr>
+          <w:noProof/>
+          <w:sz w:val="28"/>
+          <w:szCs w:val="28"/>
+        </w:rPr>
+        <w:t>code</w:t>
+      </w:r>
+      <w:r>
+        <w:rPr>
+          <w:rFonts w:hint="eastAsia"/>
+          <w:noProof/>
+          <w:sz w:val="28"/>
+          <w:szCs w:val="28"/>
+        </w:rPr>
+        <w:t>則是定義傳遞</w:t>
+      </w:r>
+      <w:r>
+        <w:rPr>
+          <w:noProof/>
+          <w:sz w:val="28"/>
+          <w:szCs w:val="28"/>
+        </w:rPr>
+        <w:t>secret payload</w:t>
+      </w:r>
+      <w:r>
+        <w:rPr>
+          <w:rFonts w:hint="eastAsia"/>
+          <w:noProof/>
+          <w:sz w:val="28"/>
+          <w:szCs w:val="28"/>
+        </w:rPr>
+        <w:t>的內容。</w:t>
+      </w:r>
+      <w:bookmarkStart w:id="0" w:name="_GoBack"/>
+      <w:bookmarkEnd w:id="0"/>
+      <w:r>
+        <w:rPr>
+          <w:noProof/>
+          <w:sz w:val="28"/>
+          <w:szCs w:val="28"/>
+        </w:rPr>
+        <w:lastRenderedPageBreak/>
+        <w:drawing>
+          <wp:inline distT="0" distB="0" distL="0" distR="0">
+            <wp:extent cx="3050931" cy="1746750"/>
+            <wp:effectExtent l="0" t="0" r="0" b="6350"/>
+            <wp:docPr id="20" name="圖片 20"/>
+            <wp:cNvGraphicFramePr>
+              <a:graphicFrameLocks xmlns:a="http://schemas.openxmlformats.org/drawingml/2006/main" noChangeAspect="1"/>
+            </wp:cNvGraphicFramePr>
+            <a:graphic xmlns:a="http://schemas.openxmlformats.org/drawingml/2006/main">
+              <a:graphicData uri="http://schemas.openxmlformats.org/drawingml/2006/picture">
+                <pic:pic xmlns:pic="http://schemas.openxmlformats.org/drawingml/2006/picture">
+                  <pic:nvPicPr>
+                    <pic:cNvPr id="20" name="Task3_2.png"/>
+                    <pic:cNvPicPr/>
+                  </pic:nvPicPr>
+                  <pic:blipFill>
+                    <a:blip r:embed="rId9" cstate="print">
+                      <a:extLst>
+                        <a:ext uri="{28A0092B-C50C-407E-A947-70E740481C1C}">
+                          <a14:useLocalDpi xmlns:a14="http://schemas.microsoft.com/office/drawing/2010/main" val="0"/>
+                        </a:ext>
+                      </a:extLst>
+                    </a:blip>
+                    <a:stretch>
+                      <a:fillRect/>
+                    </a:stretch>
+                  </pic:blipFill>
+                  <pic:spPr>
+                    <a:xfrm>
+                      <a:off x="0" y="0"/>
+                      <a:ext cx="3061181" cy="1752619"/>
+                    </a:xfrm>
+                    <a:prstGeom prst="rect">
+                      <a:avLst/>
+                    </a:prstGeom>
+                  </pic:spPr>
+                </pic:pic>
+              </a:graphicData>
+            </a:graphic>
+          </wp:inline>
+        </w:drawing>
+      </w:r>
+    </w:p>
+    <w:p>
+      <w:pPr>
+        <w:pStyle w:val="a3"/>
+        <w:ind w:leftChars="0" w:left="1920"/>
+        <w:rPr>
+          <w:rFonts w:hint="eastAsia"/>
+          <w:sz w:val="28"/>
+          <w:szCs w:val="28"/>
+        </w:rPr>
+      </w:pPr>
+      <w:r>
+        <w:rPr>
+          <w:rFonts w:hint="eastAsia"/>
+          <w:noProof/>
+          <w:sz w:val="28"/>
+          <w:szCs w:val="28"/>
+        </w:rPr>
+        <w:drawing>
+          <wp:inline distT="0" distB="0" distL="0" distR="0">
+            <wp:extent cx="3039812" cy="948202"/>
+            <wp:effectExtent l="0" t="0" r="0" b="4445"/>
+            <wp:docPr id="21" name="圖片 21"/>
+            <wp:cNvGraphicFramePr>
+              <a:graphicFrameLocks xmlns:a="http://schemas.openxmlformats.org/drawingml/2006/main" noChangeAspect="1"/>
+            </wp:cNvGraphicFramePr>
+            <a:graphic xmlns:a="http://schemas.openxmlformats.org/drawingml/2006/main">
+              <a:graphicData uri="http://schemas.openxmlformats.org/drawingml/2006/picture">
+                <pic:pic xmlns:pic="http://schemas.openxmlformats.org/drawingml/2006/picture">
+                  <pic:nvPicPr>
+                    <pic:cNvPr id="21" name="Task3_3.png"/>
+                    <pic:cNvPicPr/>
+                  </pic:nvPicPr>
+                  <pic:blipFill>
+                    <a:blip r:embed="rId10" cstate="print">
+                      <a:extLst>
+                        <a:ext uri="{28A0092B-C50C-407E-A947-70E740481C1C}">
+                          <a14:useLocalDpi xmlns:a14="http://schemas.microsoft.com/office/drawing/2010/main" val="0"/>
+                        </a:ext>
+                      </a:extLst>
+                    </a:blip>
+                    <a:stretch>
+                      <a:fillRect/>
+                    </a:stretch>
+                  </pic:blipFill>
+                  <pic:spPr>
+                    <a:xfrm>
+                      <a:off x="0" y="0"/>
+                      <a:ext cx="3112269" cy="970804"/>
+                    </a:xfrm>
+                    <a:prstGeom prst="rect">
+                      <a:avLst/>
+                    </a:prstGeom>
+                  </pic:spPr>
+                </pic:pic>
+              </a:graphicData>
+            </a:graphic>
+          </wp:inline>
+        </w:drawing>
+      </w:r>
+    </w:p>
+    <w:p>
+      <w:pPr>
+        <w:pStyle w:val="a3"/>
+        <w:numPr>
+          <w:ilvl w:val="0"/>
+          <w:numId w:val="3"/>
+        </w:numPr>
+        <w:ind w:leftChars="0"/>
+        <w:rPr>
+          <w:sz w:val="32"/>
+          <w:szCs w:val="32"/>
+        </w:rPr>
+      </w:pPr>
+      <w:r>
+        <w:rPr>
+          <w:rFonts w:hint="eastAsia"/>
+          <w:sz w:val="32"/>
+          <w:szCs w:val="32"/>
+        </w:rPr>
+        <w:t>T</w:t>
+      </w:r>
+      <w:r>
+        <w:rPr>
+          <w:sz w:val="32"/>
+          <w:szCs w:val="32"/>
+        </w:rPr>
+        <w:t xml:space="preserve">ask 4 – </w:t>
+      </w:r>
+      <w:r>
+        <w:rPr>
+          <w:sz w:val="32"/>
+          <w:szCs w:val="32"/>
+        </w:rPr>
+        <w:t>Sniff packets</w:t>
+      </w:r>
+    </w:p>
+    <w:p>
+      <w:pPr>
+        <w:pStyle w:val="a3"/>
+        <w:numPr>
+          <w:ilvl w:val="1"/>
+          <w:numId w:val="3"/>
+        </w:numPr>
+        <w:ind w:leftChars="0"/>
+        <w:rPr>
+          <w:sz w:val="28"/>
+          <w:szCs w:val="28"/>
+        </w:rPr>
+      </w:pPr>
+      <w:r>
+        <w:rPr>
+          <w:sz w:val="28"/>
+          <w:szCs w:val="28"/>
+        </w:rPr>
         <w:t>Receive and sniff packets</w:t>
       </w:r>
     </w:p>
@@ -541,6 +1239,7 @@
         </w:rPr>
         <w:t>前面兩行是先設置來源的</w:t>
       </w:r>
+      <w:proofErr w:type="spellStart"/>
       <w:r>
         <w:rPr>
           <w:sz w:val="28"/>
@@ -548,6 +1247,7 @@
         </w:rPr>
         <w:t>ip</w:t>
       </w:r>
+      <w:proofErr w:type="spellEnd"/>
       <w:r>
         <w:rPr>
           <w:rFonts w:hint="eastAsia"/>
@@ -556,6 +1256,7 @@
         </w:rPr>
         <w:t>位置跟目的地。再來則是在目的地的介面</w:t>
       </w:r>
+      <w:proofErr w:type="spellStart"/>
       <w:r>
         <w:rPr>
           <w:sz w:val="28"/>
@@ -576,7 +1277,15 @@
           <w:sz w:val="28"/>
           <w:szCs w:val="28"/>
         </w:rPr>
-        <w:t xml:space="preserve">niff on </w:t>
+        <w:t>niff</w:t>
+      </w:r>
+      <w:proofErr w:type="spellEnd"/>
+      <w:r>
+        <w:rPr>
+          <w:sz w:val="28"/>
+          <w:szCs w:val="28"/>
+        </w:rPr>
+        <w:t xml:space="preserve"> on </w:t>
       </w:r>
       <w:r>
         <w:rPr>
@@ -646,6 +1355,7 @@
         </w:rPr>
         <w:t>後，便將所截取得到資訊寫入</w:t>
       </w:r>
+      <w:proofErr w:type="spellStart"/>
       <w:r>
         <w:rPr>
           <w:sz w:val="28"/>
@@ -653,6 +1363,7 @@
         </w:rPr>
         <w:t>pcap</w:t>
       </w:r>
+      <w:proofErr w:type="spellEnd"/>
       <w:r>
         <w:rPr>
           <w:rFonts w:hint="eastAsia"/>
@@ -661,8 +1372,6 @@
         </w:rPr>
         <w:t>檔案。</w:t>
       </w:r>
-      <w:bookmarkStart w:id="0" w:name="_GoBack"/>
-      <w:bookmarkEnd w:id="0"/>
       <w:r>
         <w:rPr>
           <w:rFonts w:hint="eastAsia"/>
@@ -686,7 +1395,7 @@
                     <pic:cNvPicPr/>
                   </pic:nvPicPr>
                   <pic:blipFill>
-                    <a:blip r:embed="rId7" cstate="print">
+                    <a:blip r:embed="rId11" cstate="print">
                       <a:extLst>
                         <a:ext uri="{28A0092B-C50C-407E-A947-70E740481C1C}">
                           <a14:useLocalDpi xmlns:a14="http://schemas.microsoft.com/office/drawing/2010/main" val="0"/>
@@ -767,7 +1476,23 @@
           <w:sz w:val="28"/>
           <w:szCs w:val="28"/>
         </w:rPr>
-        <w:t>Open tmux with horizontal two panes</w:t>
+        <w:t xml:space="preserve">Open </w:t>
+      </w:r>
+      <w:proofErr w:type="spellStart"/>
+      <w:r>
+        <w:rPr>
+          <w:sz w:val="28"/>
+          <w:szCs w:val="28"/>
+        </w:rPr>
+        <w:t>tmux</w:t>
+      </w:r>
+      <w:proofErr w:type="spellEnd"/>
+      <w:r>
+        <w:rPr>
+          <w:sz w:val="28"/>
+          <w:szCs w:val="28"/>
+        </w:rPr>
+        <w:t xml:space="preserve"> with horizontal two panes</w:t>
       </w:r>
     </w:p>
     <w:p>
@@ -792,6 +1517,7 @@
         </w:rPr>
         <w:t>在終端機使用</w:t>
       </w:r>
+      <w:proofErr w:type="spellStart"/>
       <w:r>
         <w:rPr>
           <w:sz w:val="28"/>
@@ -799,6 +1525,7 @@
         </w:rPr>
         <w:t>tmux</w:t>
       </w:r>
+      <w:proofErr w:type="spellEnd"/>
       <w:r>
         <w:rPr>
           <w:rFonts w:hint="eastAsia"/>
@@ -846,6 +1573,7 @@
           <w:sz w:val="28"/>
           <w:szCs w:val="28"/>
         </w:rPr>
+        <w:lastRenderedPageBreak/>
         <w:drawing>
           <wp:inline distT="0" distB="0" distL="0" distR="0">
             <wp:extent cx="3331845" cy="1760204"/>
@@ -862,7 +1590,7 @@
                     <pic:cNvPicPr/>
                   </pic:nvPicPr>
                   <pic:blipFill>
-                    <a:blip r:embed="rId8" cstate="print">
+                    <a:blip r:embed="rId12" cstate="print">
                       <a:extLst>
                         <a:ext uri="{28A0092B-C50C-407E-A947-70E740481C1C}">
                           <a14:useLocalDpi xmlns:a14="http://schemas.microsoft.com/office/drawing/2010/main" val="0"/>
@@ -996,7 +1724,6 @@
           <w:rFonts w:hint="eastAsia"/>
           <w:noProof/>
         </w:rPr>
-        <w:lastRenderedPageBreak/>
         <w:drawing>
           <wp:inline distT="0" distB="0" distL="0" distR="0">
             <wp:extent cx="3308838" cy="770202"/>
@@ -1013,7 +1740,7 @@
                     <pic:cNvPicPr/>
                   </pic:nvPicPr>
                   <pic:blipFill>
-                    <a:blip r:embed="rId9" cstate="print">
+                    <a:blip r:embed="rId13" cstate="print">
                       <a:extLst>
                         <a:ext uri="{28A0092B-C50C-407E-A947-70E740481C1C}">
                           <a14:useLocalDpi xmlns:a14="http://schemas.microsoft.com/office/drawing/2010/main" val="0"/>
@@ -1157,7 +1884,7 @@
                     <pic:cNvPicPr/>
                   </pic:nvPicPr>
                   <pic:blipFill>
-                    <a:blip r:embed="rId10" cstate="print">
+                    <a:blip r:embed="rId14" cstate="print">
                       <a:extLst>
                         <a:ext uri="{28A0092B-C50C-407E-A947-70E740481C1C}">
                           <a14:useLocalDpi xmlns:a14="http://schemas.microsoft.com/office/drawing/2010/main" val="0"/>
@@ -1309,7 +2036,7 @@
                     <pic:cNvPicPr/>
                   </pic:nvPicPr>
                   <pic:blipFill>
-                    <a:blip r:embed="rId11" cstate="print">
+                    <a:blip r:embed="rId15" cstate="print">
                       <a:extLst>
                         <a:ext uri="{28A0092B-C50C-407E-A947-70E740481C1C}">
                           <a14:useLocalDpi xmlns:a14="http://schemas.microsoft.com/office/drawing/2010/main" val="0"/>
@@ -1354,7 +2081,23 @@
           <w:sz w:val="28"/>
           <w:szCs w:val="28"/>
         </w:rPr>
-        <w:t>Use tcpdump to show your PCAP file</w:t>
+        <w:t xml:space="preserve">Use </w:t>
+      </w:r>
+      <w:proofErr w:type="spellStart"/>
+      <w:r>
+        <w:rPr>
+          <w:sz w:val="28"/>
+          <w:szCs w:val="28"/>
+        </w:rPr>
+        <w:t>tcpdump</w:t>
+      </w:r>
+      <w:proofErr w:type="spellEnd"/>
+      <w:r>
+        <w:rPr>
+          <w:sz w:val="28"/>
+          <w:szCs w:val="28"/>
+        </w:rPr>
+        <w:t xml:space="preserve"> to show your PCAP file</w:t>
       </w:r>
     </w:p>
     <w:p>
@@ -1378,6 +2121,7 @@
         </w:rPr>
         <w:t>使用</w:t>
       </w:r>
+      <w:proofErr w:type="spellStart"/>
       <w:r>
         <w:rPr>
           <w:sz w:val="28"/>
@@ -1385,6 +2129,7 @@
         </w:rPr>
         <w:t>tcpdump</w:t>
       </w:r>
+      <w:proofErr w:type="spellEnd"/>
       <w:r>
         <w:rPr>
           <w:rFonts w:hint="eastAsia"/>
@@ -1393,6 +2138,7 @@
         </w:rPr>
         <w:t>來解讀</w:t>
       </w:r>
+      <w:proofErr w:type="spellStart"/>
       <w:r>
         <w:rPr>
           <w:sz w:val="28"/>
@@ -1400,6 +2146,7 @@
         </w:rPr>
         <w:t>pcap</w:t>
       </w:r>
+      <w:proofErr w:type="spellEnd"/>
       <w:r>
         <w:rPr>
           <w:rFonts w:hint="eastAsia"/>
@@ -1446,7 +2193,7 @@
                     <pic:cNvPicPr/>
                   </pic:nvPicPr>
                   <pic:blipFill>
-                    <a:blip r:embed="rId12" cstate="print">
+                    <a:blip r:embed="rId16" cstate="print">
                       <a:extLst>
                         <a:ext uri="{28A0092B-C50C-407E-A947-70E740481C1C}">
                           <a14:useLocalDpi xmlns:a14="http://schemas.microsoft.com/office/drawing/2010/main" val="0"/>
@@ -1492,6 +2239,7 @@
           <w:sz w:val="32"/>
           <w:szCs w:val="32"/>
         </w:rPr>
+        <w:lastRenderedPageBreak/>
         <w:t>T</w:t>
       </w:r>
       <w:r>
@@ -1702,7 +2450,7 @@
                     <pic:cNvPicPr/>
                   </pic:nvPicPr>
                   <pic:blipFill>
-                    <a:blip r:embed="rId13" cstate="print">
+                    <a:blip r:embed="rId17" cstate="print">
                       <a:extLst>
                         <a:ext uri="{28A0092B-C50C-407E-A947-70E740481C1C}">
                           <a14:useLocalDpi xmlns:a14="http://schemas.microsoft.com/office/drawing/2010/main" val="0"/>
@@ -1747,7 +2495,6 @@
           <w:sz w:val="28"/>
           <w:szCs w:val="28"/>
         </w:rPr>
-        <w:lastRenderedPageBreak/>
         <w:t>Push your files to GitHub</w:t>
       </w:r>
     </w:p>
@@ -1809,7 +2556,7 @@
                     <pic:cNvPicPr/>
                   </pic:nvPicPr>
                   <pic:blipFill>
-                    <a:blip r:embed="rId14" cstate="print">
+                    <a:blip r:embed="rId18" cstate="print">
                       <a:extLst>
                         <a:ext uri="{28A0092B-C50C-407E-A947-70E740481C1C}">
                           <a14:useLocalDpi xmlns:a14="http://schemas.microsoft.com/office/drawing/2010/main" val="0"/>
@@ -1985,7 +2732,7 @@
                     <pic:cNvPicPr/>
                   </pic:nvPicPr>
                   <pic:blipFill>
-                    <a:blip r:embed="rId15" cstate="print">
+                    <a:blip r:embed="rId19" cstate="print">
                       <a:extLst>
                         <a:ext uri="{28A0092B-C50C-407E-A947-70E740481C1C}">
                           <a14:useLocalDpi xmlns:a14="http://schemas.microsoft.com/office/drawing/2010/main" val="0"/>
@@ -2039,7 +2786,23 @@
           <w:sz w:val="28"/>
           <w:szCs w:val="28"/>
         </w:rPr>
-        <w:t xml:space="preserve">it remote set-url origin </w:t>
+        <w:t>it remote set-</w:t>
+      </w:r>
+      <w:proofErr w:type="spellStart"/>
+      <w:r>
+        <w:rPr>
+          <w:sz w:val="28"/>
+          <w:szCs w:val="28"/>
+        </w:rPr>
+        <w:t>url</w:t>
+      </w:r>
+      <w:proofErr w:type="spellEnd"/>
+      <w:r>
+        <w:rPr>
+          <w:sz w:val="28"/>
+          <w:szCs w:val="28"/>
+        </w:rPr>
+        <w:t xml:space="preserve"> origin </w:t>
       </w:r>
       <w:r>
         <w:rPr>
@@ -2193,7 +2956,7 @@
                     <pic:cNvPicPr/>
                   </pic:nvPicPr>
                   <pic:blipFill>
-                    <a:blip r:embed="rId16" cstate="print">
+                    <a:blip r:embed="rId20" cstate="print">
                       <a:extLst>
                         <a:ext uri="{28A0092B-C50C-407E-A947-70E740481C1C}">
                           <a14:useLocalDpi xmlns:a14="http://schemas.microsoft.com/office/drawing/2010/main" val="0"/>
@@ -2307,7 +3070,7 @@
         </w:rPr>
         <w:t xml:space="preserve">git clone </w:t>
       </w:r>
-      <w:hyperlink r:id="rId17" w:history="1">
+      <w:hyperlink r:id="rId21" w:history="1">
         <w:r>
           <w:rPr>
             <w:rStyle w:val="a4"/>
@@ -2336,6 +3099,7 @@
           <w:sz w:val="28"/>
           <w:szCs w:val="28"/>
         </w:rPr>
+        <w:lastRenderedPageBreak/>
         <w:t>Install Wireshark 2.6.3</w:t>
       </w:r>
     </w:p>
@@ -2361,6 +3125,7 @@
         </w:rPr>
         <w:t>因為我是使用</w:t>
       </w:r>
+      <w:proofErr w:type="spellStart"/>
       <w:r>
         <w:rPr>
           <w:sz w:val="28"/>
@@ -2368,6 +3133,7 @@
         </w:rPr>
         <w:t>macos</w:t>
       </w:r>
+      <w:proofErr w:type="spellEnd"/>
       <w:r>
         <w:rPr>
           <w:rFonts w:hint="eastAsia"/>
@@ -2376,16 +3142,42 @@
         </w:rPr>
         <w:t>，所以我是到</w:t>
       </w:r>
-      <w:hyperlink r:id="rId18" w:history="1">
-        <w:r>
-          <w:rPr>
-            <w:rStyle w:val="a4"/>
-            <w:sz w:val="28"/>
-            <w:szCs w:val="28"/>
-          </w:rPr>
-          <w:t>https://www.wireshark.org/download.html</w:t>
-        </w:r>
-      </w:hyperlink>
+      <w:r>
+        <w:rPr>
+          <w:sz w:val="28"/>
+          <w:szCs w:val="28"/>
+        </w:rPr>
+        <w:fldChar w:fldCharType="begin"/>
+      </w:r>
+      <w:r>
+        <w:rPr>
+          <w:sz w:val="28"/>
+          <w:szCs w:val="28"/>
+        </w:rPr>
+        <w:instrText xml:space="preserve"> HYPERLINK "https://www.wireshark.org/download.html" </w:instrText>
+      </w:r>
+      <w:r>
+        <w:rPr>
+          <w:sz w:val="28"/>
+          <w:szCs w:val="28"/>
+        </w:rPr>
+        <w:fldChar w:fldCharType="separate"/>
+      </w:r>
+      <w:r>
+        <w:rPr>
+          <w:rStyle w:val="a4"/>
+          <w:sz w:val="28"/>
+          <w:szCs w:val="28"/>
+        </w:rPr>
+        <w:t>https://www.wireshark.org/download.html</w:t>
+      </w:r>
+      <w:r>
+        <w:rPr>
+          <w:sz w:val="28"/>
+          <w:szCs w:val="28"/>
+        </w:rPr>
+        <w:fldChar w:fldCharType="end"/>
+      </w:r>
       <w:r>
         <w:rPr>
           <w:rFonts w:hint="eastAsia"/>
@@ -2437,6 +3229,7 @@
         </w:rPr>
         <w:t>直接選取資料夾裡面的</w:t>
       </w:r>
+      <w:proofErr w:type="spellStart"/>
       <w:r>
         <w:rPr>
           <w:sz w:val="28"/>
@@ -2444,6 +3237,7 @@
         </w:rPr>
         <w:t>pcap</w:t>
       </w:r>
+      <w:proofErr w:type="spellEnd"/>
       <w:r>
         <w:rPr>
           <w:rFonts w:hint="eastAsia"/>
@@ -2474,7 +3268,6 @@
           <w:sz w:val="32"/>
           <w:szCs w:val="32"/>
         </w:rPr>
-        <w:lastRenderedPageBreak/>
         <w:drawing>
           <wp:inline distT="0" distB="0" distL="0" distR="0">
             <wp:extent cx="3881999" cy="2426483"/>
@@ -2491,7 +3284,7 @@
                     <pic:cNvPicPr/>
                   </pic:nvPicPr>
                   <pic:blipFill>
-                    <a:blip r:embed="rId19" cstate="print">
+                    <a:blip r:embed="rId22" cstate="print">
                       <a:extLst>
                         <a:ext uri="{28A0092B-C50C-407E-A947-70E740481C1C}">
                           <a14:useLocalDpi xmlns:a14="http://schemas.microsoft.com/office/drawing/2010/main" val="0"/>
@@ -2610,7 +3403,23 @@
           <w:sz w:val="28"/>
           <w:szCs w:val="28"/>
         </w:rPr>
-        <w:t>Input the secret key into ./src/decoder.py</w:t>
+        <w:t xml:space="preserve">Input the secret key </w:t>
+      </w:r>
+      <w:proofErr w:type="gramStart"/>
+      <w:r>
+        <w:rPr>
+          <w:sz w:val="28"/>
+          <w:szCs w:val="28"/>
+        </w:rPr>
+        <w:t>into .</w:t>
+      </w:r>
+      <w:proofErr w:type="gramEnd"/>
+      <w:r>
+        <w:rPr>
+          <w:sz w:val="28"/>
+          <w:szCs w:val="28"/>
+        </w:rPr>
+        <w:t>/src/decoder.py</w:t>
       </w:r>
     </w:p>
     <w:p>
@@ -2697,7 +3506,23 @@
           <w:sz w:val="28"/>
           <w:szCs w:val="28"/>
         </w:rPr>
-        <w:t>Will have output in ./src/out/lab1_0616091.png</w:t>
+        <w:t>Will have output in ./</w:t>
+      </w:r>
+      <w:proofErr w:type="spellStart"/>
+      <w:r>
+        <w:rPr>
+          <w:sz w:val="28"/>
+          <w:szCs w:val="28"/>
+        </w:rPr>
+        <w:t>src</w:t>
+      </w:r>
+      <w:proofErr w:type="spellEnd"/>
+      <w:r>
+        <w:rPr>
+          <w:sz w:val="28"/>
+          <w:szCs w:val="28"/>
+        </w:rPr>
+        <w:t>/out/lab1_0616091.png</w:t>
       </w:r>
     </w:p>
     <w:p>
@@ -2900,7 +3725,7 @@
   <w:abstractNum w:abstractNumId="1" w15:restartNumberingAfterBreak="0">
     <w:nsid w:val="09DC794D"/>
     <w:multiLevelType w:val="hybridMultilevel"/>
-    <w:tmpl w:val="9C1E9E7C"/>
+    <w:tmpl w:val="E200CE00"/>
     <w:lvl w:ilvl="0" w:tplc="04090001">
       <w:start w:val="1"/>
       <w:numFmt w:val="bullet"/>
@@ -2925,10 +3750,10 @@
         <w:rFonts w:hint="default"/>
       </w:rPr>
     </w:lvl>
-    <w:lvl w:ilvl="2" w:tplc="04090005">
-      <w:start w:val="1"/>
-      <w:numFmt w:val="bullet"/>
-      <w:lvlText w:val=""/>
+    <w:lvl w:ilvl="2" w:tplc="04090001">
+      <w:start w:val="1"/>
+      <w:numFmt w:val="bullet"/>
+      <w:lvlText w:val=""/>
       <w:lvlJc w:val="left"/>
       <w:pPr>
         <w:ind w:left="1920" w:hanging="480"/>
@@ -4254,6 +5079,119 @@
     </w:lvl>
   </w:abstractNum>
   <w:abstractNum w:abstractNumId="13" w15:restartNumberingAfterBreak="0">
+    <w:nsid w:val="68FE196F"/>
+    <w:multiLevelType w:val="hybridMultilevel"/>
+    <w:tmpl w:val="E1FE83DC"/>
+    <w:lvl w:ilvl="0" w:tplc="04090001">
+      <w:start w:val="1"/>
+      <w:numFmt w:val="bullet"/>
+      <w:lvlText w:val=""/>
+      <w:lvlJc w:val="left"/>
+      <w:pPr>
+        <w:ind w:left="1920" w:hanging="480"/>
+      </w:pPr>
+      <w:rPr>
+        <w:rFonts w:ascii="Wingdings" w:hAnsi="Wingdings" w:hint="default"/>
+      </w:rPr>
+    </w:lvl>
+    <w:lvl w:ilvl="1" w:tplc="04090003" w:tentative="1">
+      <w:start w:val="1"/>
+      <w:numFmt w:val="bullet"/>
+      <w:lvlText w:val=""/>
+      <w:lvlJc w:val="left"/>
+      <w:pPr>
+        <w:ind w:left="2400" w:hanging="480"/>
+      </w:pPr>
+      <w:rPr>
+        <w:rFonts w:ascii="Wingdings" w:hAnsi="Wingdings" w:hint="default"/>
+      </w:rPr>
+    </w:lvl>
+    <w:lvl w:ilvl="2" w:tplc="04090005" w:tentative="1">
+      <w:start w:val="1"/>
+      <w:numFmt w:val="bullet"/>
+      <w:lvlText w:val=""/>
+      <w:lvlJc w:val="left"/>
+      <w:pPr>
+        <w:ind w:left="2880" w:hanging="480"/>
+      </w:pPr>
+      <w:rPr>
+        <w:rFonts w:ascii="Wingdings" w:hAnsi="Wingdings" w:hint="default"/>
+      </w:rPr>
+    </w:lvl>
+    <w:lvl w:ilvl="3" w:tplc="04090001" w:tentative="1">
+      <w:start w:val="1"/>
+      <w:numFmt w:val="bullet"/>
+      <w:lvlText w:val=""/>
+      <w:lvlJc w:val="left"/>
+      <w:pPr>
+        <w:ind w:left="3360" w:hanging="480"/>
+      </w:pPr>
+      <w:rPr>
+        <w:rFonts w:ascii="Wingdings" w:hAnsi="Wingdings" w:hint="default"/>
+      </w:rPr>
+    </w:lvl>
+    <w:lvl w:ilvl="4" w:tplc="04090003" w:tentative="1">
+      <w:start w:val="1"/>
+      <w:numFmt w:val="bullet"/>
+      <w:lvlText w:val=""/>
+      <w:lvlJc w:val="left"/>
+      <w:pPr>
+        <w:ind w:left="3840" w:hanging="480"/>
+      </w:pPr>
+      <w:rPr>
+        <w:rFonts w:ascii="Wingdings" w:hAnsi="Wingdings" w:hint="default"/>
+      </w:rPr>
+    </w:lvl>
+    <w:lvl w:ilvl="5" w:tplc="04090005" w:tentative="1">
+      <w:start w:val="1"/>
+      <w:numFmt w:val="bullet"/>
+      <w:lvlText w:val=""/>
+      <w:lvlJc w:val="left"/>
+      <w:pPr>
+        <w:ind w:left="4320" w:hanging="480"/>
+      </w:pPr>
+      <w:rPr>
+        <w:rFonts w:ascii="Wingdings" w:hAnsi="Wingdings" w:hint="default"/>
+      </w:rPr>
+    </w:lvl>
+    <w:lvl w:ilvl="6" w:tplc="04090001" w:tentative="1">
+      <w:start w:val="1"/>
+      <w:numFmt w:val="bullet"/>
+      <w:lvlText w:val=""/>
+      <w:lvlJc w:val="left"/>
+      <w:pPr>
+        <w:ind w:left="4800" w:hanging="480"/>
+      </w:pPr>
+      <w:rPr>
+        <w:rFonts w:ascii="Wingdings" w:hAnsi="Wingdings" w:hint="default"/>
+      </w:rPr>
+    </w:lvl>
+    <w:lvl w:ilvl="7" w:tplc="04090003" w:tentative="1">
+      <w:start w:val="1"/>
+      <w:numFmt w:val="bullet"/>
+      <w:lvlText w:val=""/>
+      <w:lvlJc w:val="left"/>
+      <w:pPr>
+        <w:ind w:left="5280" w:hanging="480"/>
+      </w:pPr>
+      <w:rPr>
+        <w:rFonts w:ascii="Wingdings" w:hAnsi="Wingdings" w:hint="default"/>
+      </w:rPr>
+    </w:lvl>
+    <w:lvl w:ilvl="8" w:tplc="04090005" w:tentative="1">
+      <w:start w:val="1"/>
+      <w:numFmt w:val="bullet"/>
+      <w:lvlText w:val=""/>
+      <w:lvlJc w:val="left"/>
+      <w:pPr>
+        <w:ind w:left="5760" w:hanging="480"/>
+      </w:pPr>
+      <w:rPr>
+        <w:rFonts w:ascii="Wingdings" w:hAnsi="Wingdings" w:hint="default"/>
+      </w:rPr>
+    </w:lvl>
+  </w:abstractNum>
+  <w:abstractNum w:abstractNumId="14" w15:restartNumberingAfterBreak="0">
     <w:nsid w:val="6AAE54DC"/>
     <w:multiLevelType w:val="hybridMultilevel"/>
     <w:tmpl w:val="A6E4FEDC"/>
@@ -4400,13 +5338,16 @@
     <w:abstractNumId w:val="3"/>
   </w:num>
   <w:num w:numId="12">
-    <w:abstractNumId w:val="13"/>
+    <w:abstractNumId w:val="14"/>
   </w:num>
   <w:num w:numId="13">
     <w:abstractNumId w:val="2"/>
   </w:num>
   <w:num w:numId="14">
     <w:abstractNumId w:val="10"/>
+  </w:num>
+  <w:num w:numId="15">
+    <w:abstractNumId w:val="13"/>
   </w:num>
 </w:numbering>
 </file>

</xml_diff>